<commit_message>
schemеtech report 1 done
</commit_message>
<xml_diff>
--- a/схемотехника/Titul.docx
+++ b/схемотехника/Titul.docx
@@ -8334,9 +8334,4406 @@
     </w:p>
     <w:p>
       <w:pPr>
+        <w:jc w:val="center"/>
+        <w:rPr>
+          <w:highlight w:val="none"/>
+        </w:rPr>
+      </w:pPr>
+      <w:r>
+        <w:rPr>
+          <w:sz w:val="28"/>
+          <w:highlight w:val="none"/>
+        </w:rPr>
+      </w:r>
+      <w:r>
+        <mc:AlternateContent>
+          <mc:Choice Requires="wpg">
+            <w:drawing>
+              <wp:inline xmlns:wp="http://schemas.openxmlformats.org/drawingml/2006/wordprocessingDrawing" distT="0" distB="0" distL="0" distR="0">
+                <wp:extent cx="4568466" cy="2391503"/>
+                <wp:effectExtent l="0" t="0" r="0" b="0"/>
+                <wp:docPr id="14" name="" hidden="false"/>
+                <wp:cNvGraphicFramePr>
+                  <a:graphicFrameLocks xmlns:a="http://schemas.openxmlformats.org/drawingml/2006/main" noChangeAspect="true"/>
+                </wp:cNvGraphicFramePr>
+                <a:graphic xmlns:a="http://schemas.openxmlformats.org/drawingml/2006/main">
+                  <a:graphicData uri="http://schemas.openxmlformats.org/drawingml/2006/picture">
+                    <pic:pic xmlns:pic="http://schemas.openxmlformats.org/drawingml/2006/picture">
+                      <pic:nvPicPr>
+                        <pic:cNvPr id="15" name="" hidden="0"/>
+                        <pic:cNvPicPr>
+                          <a:picLocks noChangeAspect="1"/>
+                        </pic:cNvPicPr>
+                        <pic:nvPr isPhoto="0" userDrawn="0"/>
+                      </pic:nvPicPr>
+                      <pic:blipFill>
+                        <a:blip r:embed="rId21"/>
+                        <a:stretch/>
+                      </pic:blipFill>
+                      <pic:spPr bwMode="auto">
+                        <a:xfrm flipH="0" flipV="0">
+                          <a:off x="0" y="0"/>
+                          <a:ext cx="4568465" cy="2391503"/>
+                        </a:xfrm>
+                        <a:prstGeom prst="rect">
+                          <a:avLst/>
+                        </a:prstGeom>
+                      </pic:spPr>
+                    </pic:pic>
+                  </a:graphicData>
+                </a:graphic>
+              </wp:inline>
+            </w:drawing>
+          </mc:Choice>
+          <mc:Fallback>
+            <w:pict>
+              <v:shapetype type="#_x0000_t75" o:spt="75" coordsize="21600,21600" o:preferrelative="t" path="m@4@5l@4@11@9@11@9@5xe">
+                <v:formulas>
+                  <v:f eqn="if lineDrawn pixelLineWidth 0"/>
+                  <v:f eqn="sum @0 1 0"/>
+                  <v:f eqn="sum 0 0 @1"/>
+                  <v:f eqn="prod @2 1 2"/>
+                  <v:f eqn="prod @3 21600 pixelWidth"/>
+                  <v:f eqn="prod @3 21600 pixelHeight"/>
+                  <v:f eqn="sum @0 0 1"/>
+                  <v:f eqn="prod @6 1 2"/>
+                  <v:f eqn="prod @7 21600 pixelWidth"/>
+                  <v:f eqn="sum @8 21600 0"/>
+                  <v:f eqn="prod @7 21600 pixelHeight"/>
+                  <v:f eqn="sum @10 21600 0"/>
+                </v:formulas>
+              </v:shapetype>
+              <v:shape id="_x0000_i13" o:spid="_x0000_s13" type="#_x0000_t75" style="mso-wrap-distance-left:0.0pt;mso-wrap-distance-top:0.0pt;mso-wrap-distance-right:0.0pt;mso-wrap-distance-bottom:0.0pt;width:359.7pt;height:188.3pt;" stroked="false">
+                <v:path textboxrect="0,0,0,0"/>
+                <v:imagedata r:id="rId21" o:title=""/>
+              </v:shape>
+            </w:pict>
+          </mc:Fallback>
+        </mc:AlternateContent>
+      </w:r>
+      <w:r>
+        <w:rPr>
+          <w:sz w:val="28"/>
+          <w:highlight w:val="none"/>
+        </w:rPr>
+      </w:r>
+      <w:r/>
+      <w:r>
+        <w:rPr>
+          <w:sz w:val="28"/>
+          <w:highlight w:val="none"/>
+        </w:rPr>
+      </w:r>
+      <w:r>
+        <w:rPr>
+          <w:sz w:val="28"/>
+          <w:highlight w:val="none"/>
+        </w:rPr>
+      </w:r>
+    </w:p>
+    <w:p>
+      <w:pPr>
+        <w:jc w:val="center"/>
+        <w:rPr>
+          <w:sz w:val="28"/>
+          <w:highlight w:val="none"/>
+        </w:rPr>
+      </w:pPr>
+      <w:r>
+        <w:rPr>
+          <w:sz w:val="28"/>
+          <w:highlight w:val="none"/>
+        </w:rPr>
+        <w:t xml:space="preserve">Рисунок 11 - временная диаграмма выходных сигналов для трехвходового дешифратора</w:t>
+      </w:r>
+      <w:r>
+        <w:rPr>
+          <w:sz w:val="40"/>
+          <w:highlight w:val="none"/>
+        </w:rPr>
+      </w:r>
+    </w:p>
+    <w:p>
+      <w:pPr>
+        <w:jc w:val="center"/>
+        <w:rPr>
+          <w:sz w:val="40"/>
+          <w:highlight w:val="none"/>
+        </w:rPr>
+      </w:pPr>
+      <w:r>
+        <w:rPr>
+          <w:sz w:val="40"/>
+          <w:highlight w:val="none"/>
+        </w:rPr>
+      </w:r>
+      <w:r>
+        <w:rPr>
+          <w:sz w:val="40"/>
+          <w:highlight w:val="none"/>
+        </w:rPr>
+      </w:r>
+    </w:p>
+    <w:p>
+      <w:pPr>
+        <w:jc w:val="left"/>
+        <w:rPr>
+          <w:sz w:val="28"/>
+          <w:highlight w:val="none"/>
+        </w:rPr>
+      </w:pPr>
+      <w:r>
+        <w:rPr>
+          <w:sz w:val="28"/>
+          <w:highlight w:val="none"/>
+        </w:rPr>
+        <w:tab/>
+        <w:t xml:space="preserve">На основе временной диаграммы составим таблицу истинности для данного дешифратора (Таблица 3).</w:t>
+      </w:r>
+      <w:r>
+        <w:rPr>
+          <w:sz w:val="28"/>
+          <w:highlight w:val="none"/>
+        </w:rPr>
+      </w:r>
+    </w:p>
+    <w:p>
+      <w:pPr>
+        <w:jc w:val="left"/>
+        <w:rPr>
+          <w:sz w:val="28"/>
+          <w:highlight w:val="none"/>
+        </w:rPr>
+      </w:pPr>
+      <w:r>
+        <w:rPr>
+          <w:sz w:val="28"/>
+          <w:highlight w:val="none"/>
+        </w:rPr>
+      </w:r>
+      <w:r>
+        <w:rPr>
+          <w:sz w:val="28"/>
+          <w:highlight w:val="none"/>
+        </w:rPr>
+      </w:r>
+    </w:p>
+    <w:p>
+      <w:pPr>
         <w:jc w:val="both"/>
         <w:rPr>
+          <w:highlight w:val="none"/>
+        </w:rPr>
+      </w:pPr>
+      <w:r>
+        <w:rPr>
+          <w:sz w:val="28"/>
+          <w:highlight w:val="none"/>
+        </w:rPr>
+      </w:r>
+      <w:r>
+        <w:rPr>
+          <w:sz w:val="28"/>
+          <w:highlight w:val="none"/>
+          <w:lang w:val="ru-RU"/>
+        </w:rPr>
+        <w:t xml:space="preserve">Таблица 3</w:t>
+      </w:r>
+      <w:r>
+        <w:rPr>
+          <w:sz w:val="28"/>
+          <w:highlight w:val="none"/>
+        </w:rPr>
+        <w:t xml:space="preserve"> - </w:t>
+      </w:r>
+      <w:r>
+        <w:rPr>
+          <w:sz w:val="28"/>
+          <w:highlight w:val="none"/>
+        </w:rPr>
+        <w:t xml:space="preserve">таблица истинности трехвходового дешифратора</w:t>
+      </w:r>
+      <w:r>
+        <w:rPr>
+          <w:sz w:val="28"/>
+          <w:highlight w:val="none"/>
+        </w:rPr>
+      </w:r>
+      <w:r/>
+    </w:p>
+    <w:tbl>
+      <w:tblPr>
+        <w:tblStyle w:val="46"/>
+        <w:tblW w:w="0" w:type="auto"/>
+        <w:tblLook w:val="04A0" w:firstRow="1" w:lastRow="0" w:firstColumn="1" w:lastColumn="0" w:noHBand="0" w:noVBand="1"/>
+      </w:tblPr>
+      <w:tblGrid>
+        <w:gridCol w:w="850"/>
+        <w:gridCol w:w="850"/>
+        <w:gridCol w:w="850"/>
+        <w:gridCol w:w="850"/>
+        <w:gridCol w:w="850"/>
+        <w:gridCol w:w="850"/>
+        <w:gridCol w:w="850"/>
+        <w:gridCol w:w="850"/>
+        <w:gridCol w:w="850"/>
+        <w:gridCol w:w="850"/>
+        <w:gridCol w:w="850"/>
+      </w:tblGrid>
+      <w:tr>
+        <w:trPr/>
+        <w:tc>
+          <w:tcPr>
+            <w:tcW w:w="850" w:type="dxa"/>
+            <w:textDirection w:val="lrTb"/>
+            <w:noWrap w:val="false"/>
+          </w:tcPr>
+          <w:p>
+            <w:pPr>
+              <w:jc w:val="center"/>
+              <w:rPr>
+                <w:highlight w:val="none"/>
+              </w:rPr>
+            </w:pPr>
+            <w:r>
+              <w:rPr>
+                <w:sz w:val="28"/>
+                <w:highlight w:val="none"/>
+                <w:lang w:val="en-US"/>
+              </w:rPr>
+              <w:t xml:space="preserve">Q</w:t>
+            </w:r>
+            <w:r>
+              <w:rPr>
+                <w:sz w:val="28"/>
+                <w:highlight w:val="none"/>
+                <w:vertAlign w:val="subscript"/>
+                <w:lang w:val="en-US"/>
+              </w:rPr>
+              <w:t xml:space="preserve">0</w:t>
+            </w:r>
+            <w:r>
+              <w:rPr>
+                <w:sz w:val="28"/>
+                <w:highlight w:val="none"/>
+              </w:rPr>
+            </w:r>
+            <w:r/>
+          </w:p>
+        </w:tc>
+        <w:tc>
+          <w:tcPr>
+            <w:tcW w:w="850" w:type="dxa"/>
+            <w:textDirection w:val="lrTb"/>
+            <w:noWrap w:val="false"/>
+          </w:tcPr>
+          <w:p>
+            <w:pPr>
+              <w:jc w:val="center"/>
+              <w:rPr>
+                <w:highlight w:val="none"/>
+              </w:rPr>
+            </w:pPr>
+            <w:r>
+              <w:rPr>
+                <w:sz w:val="28"/>
+                <w:highlight w:val="none"/>
+                <w:lang w:val="en-US"/>
+              </w:rPr>
+              <w:t xml:space="preserve">Q</w:t>
+            </w:r>
+            <w:r>
+              <w:rPr>
+                <w:sz w:val="28"/>
+                <w:highlight w:val="none"/>
+                <w:vertAlign w:val="subscript"/>
+                <w:lang w:val="en-US"/>
+              </w:rPr>
+              <w:t xml:space="preserve">1</w:t>
+            </w:r>
+            <w:r>
+              <w:rPr>
+                <w:sz w:val="28"/>
+                <w:highlight w:val="none"/>
+              </w:rPr>
+            </w:r>
+            <w:r/>
+          </w:p>
+        </w:tc>
+        <w:tc>
+          <w:tcPr>
+            <w:tcW w:w="850" w:type="dxa"/>
+            <w:textDirection w:val="lrTb"/>
+            <w:noWrap w:val="false"/>
+          </w:tcPr>
+          <w:p>
+            <w:pPr>
+              <w:jc w:val="center"/>
+              <w:rPr>
+                <w:highlight w:val="none"/>
+              </w:rPr>
+            </w:pPr>
+            <w:r>
+              <w:rPr>
+                <w:sz w:val="28"/>
+                <w:highlight w:val="none"/>
+                <w:lang w:val="en-US"/>
+              </w:rPr>
+              <w:t xml:space="preserve">Q</w:t>
+            </w:r>
+            <w:r>
+              <w:rPr>
+                <w:sz w:val="28"/>
+                <w:highlight w:val="none"/>
+                <w:vertAlign w:val="subscript"/>
+                <w:lang w:val="en-US"/>
+              </w:rPr>
+              <w:t xml:space="preserve">2</w:t>
+            </w:r>
+            <w:r>
+              <w:rPr>
+                <w:sz w:val="28"/>
+                <w:highlight w:val="none"/>
+              </w:rPr>
+            </w:r>
+            <w:r/>
+          </w:p>
+        </w:tc>
+        <w:tc>
+          <w:tcPr>
+            <w:tcW w:w="850" w:type="dxa"/>
+            <w:textDirection w:val="lrTb"/>
+            <w:noWrap w:val="false"/>
+          </w:tcPr>
+          <w:p>
+            <w:pPr>
+              <w:jc w:val="center"/>
+              <w:rPr>
+                <w:highlight w:val="none"/>
+              </w:rPr>
+            </w:pPr>
+            <w:r>
+              <w:rPr>
+                <w:sz w:val="28"/>
+                <w:highlight w:val="none"/>
+                <w:lang w:val="en-US"/>
+              </w:rPr>
+              <w:t xml:space="preserve">F</w:t>
+            </w:r>
+            <w:r>
+              <w:rPr>
+                <w:sz w:val="28"/>
+                <w:highlight w:val="none"/>
+                <w:vertAlign w:val="subscript"/>
+                <w:lang w:val="en-US"/>
+              </w:rPr>
+              <w:t xml:space="preserve">0</w:t>
+            </w:r>
+            <w:r>
+              <w:rPr>
+                <w:sz w:val="28"/>
+                <w:highlight w:val="none"/>
+              </w:rPr>
+            </w:r>
+            <w:r/>
+          </w:p>
+        </w:tc>
+        <w:tc>
+          <w:tcPr>
+            <w:tcW w:w="850" w:type="dxa"/>
+            <w:textDirection w:val="lrTb"/>
+            <w:noWrap w:val="false"/>
+          </w:tcPr>
+          <w:p>
+            <w:pPr>
+              <w:jc w:val="center"/>
+              <w:rPr>
+                <w:highlight w:val="none"/>
+              </w:rPr>
+            </w:pPr>
+            <w:r>
+              <w:rPr>
+                <w:sz w:val="28"/>
+                <w:highlight w:val="none"/>
+                <w:lang w:val="en-US"/>
+              </w:rPr>
+              <w:t xml:space="preserve">F</w:t>
+            </w:r>
+            <w:r>
+              <w:rPr>
+                <w:sz w:val="28"/>
+                <w:highlight w:val="none"/>
+                <w:vertAlign w:val="subscript"/>
+                <w:lang w:val="en-US"/>
+              </w:rPr>
+              <w:t xml:space="preserve">1</w:t>
+            </w:r>
+            <w:r>
+              <w:rPr>
+                <w:sz w:val="28"/>
+                <w:highlight w:val="none"/>
+              </w:rPr>
+            </w:r>
+            <w:r/>
+          </w:p>
+        </w:tc>
+        <w:tc>
+          <w:tcPr>
+            <w:tcW w:w="850" w:type="dxa"/>
+            <w:textDirection w:val="lrTb"/>
+            <w:noWrap w:val="false"/>
+          </w:tcPr>
+          <w:p>
+            <w:pPr>
+              <w:jc w:val="center"/>
+              <w:rPr>
+                <w:highlight w:val="none"/>
+              </w:rPr>
+            </w:pPr>
+            <w:r>
+              <w:rPr>
+                <w:sz w:val="28"/>
+                <w:highlight w:val="none"/>
+                <w:lang w:val="en-US"/>
+              </w:rPr>
+              <w:t xml:space="preserve">F</w:t>
+            </w:r>
+            <w:r>
+              <w:rPr>
+                <w:sz w:val="28"/>
+                <w:highlight w:val="none"/>
+                <w:vertAlign w:val="subscript"/>
+                <w:lang w:val="en-US"/>
+              </w:rPr>
+              <w:t xml:space="preserve">2</w:t>
+            </w:r>
+            <w:r>
+              <w:rPr>
+                <w:sz w:val="28"/>
+                <w:highlight w:val="none"/>
+              </w:rPr>
+            </w:r>
+            <w:r/>
+          </w:p>
+        </w:tc>
+        <w:tc>
+          <w:tcPr>
+            <w:tcW w:w="850" w:type="dxa"/>
+            <w:textDirection w:val="lrTb"/>
+            <w:noWrap w:val="false"/>
+          </w:tcPr>
+          <w:p>
+            <w:pPr>
+              <w:jc w:val="center"/>
+              <w:rPr>
+                <w:highlight w:val="none"/>
+              </w:rPr>
+            </w:pPr>
+            <w:r>
+              <w:rPr>
+                <w:sz w:val="28"/>
+                <w:highlight w:val="none"/>
+                <w:lang w:val="en-US"/>
+              </w:rPr>
+              <w:t xml:space="preserve">F</w:t>
+            </w:r>
+            <w:r>
+              <w:rPr>
+                <w:sz w:val="28"/>
+                <w:highlight w:val="none"/>
+                <w:vertAlign w:val="subscript"/>
+                <w:lang w:val="en-US"/>
+              </w:rPr>
+              <w:t xml:space="preserve">3</w:t>
+            </w:r>
+            <w:r>
+              <w:rPr>
+                <w:sz w:val="28"/>
+                <w:highlight w:val="none"/>
+              </w:rPr>
+            </w:r>
+            <w:r/>
+          </w:p>
+        </w:tc>
+        <w:tc>
+          <w:tcPr>
+            <w:tcW w:w="850" w:type="dxa"/>
+            <w:textDirection w:val="lrTb"/>
+            <w:noWrap w:val="false"/>
+          </w:tcPr>
+          <w:p>
+            <w:pPr>
+              <w:jc w:val="center"/>
+              <w:rPr>
+                <w:highlight w:val="none"/>
+              </w:rPr>
+            </w:pPr>
+            <w:r>
+              <w:rPr>
+                <w:sz w:val="28"/>
+                <w:highlight w:val="none"/>
+                <w:lang w:val="en-US"/>
+              </w:rPr>
+              <w:t xml:space="preserve">F</w:t>
+            </w:r>
+            <w:r>
+              <w:rPr>
+                <w:sz w:val="28"/>
+                <w:highlight w:val="none"/>
+                <w:vertAlign w:val="subscript"/>
+                <w:lang w:val="en-US"/>
+              </w:rPr>
+              <w:t xml:space="preserve">4</w:t>
+            </w:r>
+            <w:r>
+              <w:rPr>
+                <w:sz w:val="28"/>
+                <w:highlight w:val="none"/>
+              </w:rPr>
+            </w:r>
+            <w:r/>
+          </w:p>
+        </w:tc>
+        <w:tc>
+          <w:tcPr>
+            <w:tcW w:w="850" w:type="dxa"/>
+            <w:textDirection w:val="lrTb"/>
+            <w:noWrap w:val="false"/>
+          </w:tcPr>
+          <w:p>
+            <w:pPr>
+              <w:jc w:val="center"/>
+              <w:rPr>
+                <w:highlight w:val="none"/>
+              </w:rPr>
+            </w:pPr>
+            <w:r>
+              <w:rPr>
+                <w:sz w:val="28"/>
+                <w:highlight w:val="none"/>
+                <w:lang w:val="en-US"/>
+              </w:rPr>
+              <w:t xml:space="preserve">F</w:t>
+            </w:r>
+            <w:r>
+              <w:rPr>
+                <w:sz w:val="28"/>
+                <w:highlight w:val="none"/>
+                <w:vertAlign w:val="subscript"/>
+                <w:lang w:val="en-US"/>
+              </w:rPr>
+              <w:t xml:space="preserve">5</w:t>
+            </w:r>
+            <w:r>
+              <w:rPr>
+                <w:sz w:val="28"/>
+                <w:highlight w:val="none"/>
+              </w:rPr>
+            </w:r>
+            <w:r/>
+          </w:p>
+        </w:tc>
+        <w:tc>
+          <w:tcPr>
+            <w:tcW w:w="850" w:type="dxa"/>
+            <w:textDirection w:val="lrTb"/>
+            <w:noWrap w:val="false"/>
+          </w:tcPr>
+          <w:p>
+            <w:pPr>
+              <w:jc w:val="center"/>
+              <w:rPr>
+                <w:highlight w:val="none"/>
+              </w:rPr>
+            </w:pPr>
+            <w:r>
+              <w:rPr>
+                <w:sz w:val="28"/>
+                <w:highlight w:val="none"/>
+                <w:lang w:val="en-US"/>
+              </w:rPr>
+              <w:t xml:space="preserve">F</w:t>
+            </w:r>
+            <w:r>
+              <w:rPr>
+                <w:sz w:val="28"/>
+                <w:highlight w:val="none"/>
+                <w:vertAlign w:val="subscript"/>
+                <w:lang w:val="en-US"/>
+              </w:rPr>
+              <w:t xml:space="preserve">6</w:t>
+            </w:r>
+            <w:r>
+              <w:rPr>
+                <w:sz w:val="28"/>
+                <w:highlight w:val="none"/>
+              </w:rPr>
+            </w:r>
+            <w:r/>
+          </w:p>
+        </w:tc>
+        <w:tc>
+          <w:tcPr>
+            <w:tcW w:w="850" w:type="dxa"/>
+            <w:textDirection w:val="lrTb"/>
+            <w:noWrap w:val="false"/>
+          </w:tcPr>
+          <w:p>
+            <w:pPr>
+              <w:jc w:val="center"/>
+              <w:rPr>
+                <w:highlight w:val="none"/>
+              </w:rPr>
+            </w:pPr>
+            <w:r>
+              <w:rPr>
+                <w:sz w:val="28"/>
+                <w:highlight w:val="none"/>
+                <w:lang w:val="en-US"/>
+              </w:rPr>
+              <w:t xml:space="preserve">F</w:t>
+            </w:r>
+            <w:r>
+              <w:rPr>
+                <w:sz w:val="28"/>
+                <w:highlight w:val="none"/>
+                <w:vertAlign w:val="subscript"/>
+                <w:lang w:val="en-US"/>
+              </w:rPr>
+              <w:t xml:space="preserve">7</w:t>
+            </w:r>
+            <w:r>
+              <w:rPr>
+                <w:sz w:val="28"/>
+                <w:highlight w:val="none"/>
+              </w:rPr>
+            </w:r>
+            <w:r/>
+          </w:p>
+        </w:tc>
+      </w:tr>
+      <w:tr>
+        <w:trPr/>
+        <w:tc>
+          <w:tcPr>
+            <w:tcW w:w="850" w:type="dxa"/>
+            <w:textDirection w:val="lrTb"/>
+            <w:noWrap w:val="false"/>
+          </w:tcPr>
+          <w:p>
+            <w:pPr>
+              <w:jc w:val="center"/>
+              <w:rPr>
+                <w:highlight w:val="none"/>
+              </w:rPr>
+            </w:pPr>
+            <w:r>
+              <w:rPr>
+                <w:sz w:val="28"/>
+                <w:highlight w:val="none"/>
+                <w:lang w:val="en-US"/>
+              </w:rPr>
+              <w:t xml:space="preserve">0</w:t>
+            </w:r>
+            <w:r>
+              <w:rPr>
+                <w:sz w:val="28"/>
+                <w:highlight w:val="none"/>
+              </w:rPr>
+            </w:r>
+            <w:r/>
+          </w:p>
+        </w:tc>
+        <w:tc>
+          <w:tcPr>
+            <w:tcW w:w="850" w:type="dxa"/>
+            <w:textDirection w:val="lrTb"/>
+            <w:noWrap w:val="false"/>
+          </w:tcPr>
+          <w:p>
+            <w:pPr>
+              <w:jc w:val="center"/>
+              <w:rPr>
+                <w:highlight w:val="none"/>
+              </w:rPr>
+            </w:pPr>
+            <w:r>
+              <w:rPr>
+                <w:sz w:val="28"/>
+                <w:highlight w:val="none"/>
+                <w:lang w:val="en-US"/>
+              </w:rPr>
+              <w:t xml:space="preserve">0</w:t>
+            </w:r>
+            <w:r>
+              <w:rPr>
+                <w:sz w:val="28"/>
+                <w:highlight w:val="none"/>
+              </w:rPr>
+            </w:r>
+            <w:r/>
+          </w:p>
+        </w:tc>
+        <w:tc>
+          <w:tcPr>
+            <w:tcW w:w="850" w:type="dxa"/>
+            <w:textDirection w:val="lrTb"/>
+            <w:noWrap w:val="false"/>
+          </w:tcPr>
+          <w:p>
+            <w:pPr>
+              <w:jc w:val="center"/>
+              <w:rPr>
+                <w:highlight w:val="none"/>
+              </w:rPr>
+            </w:pPr>
+            <w:r>
+              <w:rPr>
+                <w:sz w:val="28"/>
+                <w:highlight w:val="none"/>
+                <w:lang w:val="en-US"/>
+              </w:rPr>
+              <w:t xml:space="preserve">0</w:t>
+            </w:r>
+            <w:r>
+              <w:rPr>
+                <w:sz w:val="28"/>
+                <w:highlight w:val="none"/>
+              </w:rPr>
+            </w:r>
+            <w:r/>
+          </w:p>
+        </w:tc>
+        <w:tc>
+          <w:tcPr>
+            <w:tcW w:w="850" w:type="dxa"/>
+            <w:textDirection w:val="lrTb"/>
+            <w:noWrap w:val="false"/>
+          </w:tcPr>
+          <w:p>
+            <w:pPr>
+              <w:jc w:val="center"/>
+              <w:rPr>
+                <w:highlight w:val="none"/>
+              </w:rPr>
+            </w:pPr>
+            <w:r>
+              <w:rPr>
+                <w:sz w:val="28"/>
+                <w:highlight w:val="none"/>
+                <w:lang w:val="en-US"/>
+              </w:rPr>
+              <w:t xml:space="preserve">1</w:t>
+            </w:r>
+            <w:r>
+              <w:rPr>
+                <w:sz w:val="28"/>
+                <w:highlight w:val="none"/>
+              </w:rPr>
+            </w:r>
+            <w:r/>
+          </w:p>
+        </w:tc>
+        <w:tc>
+          <w:tcPr>
+            <w:tcW w:w="850" w:type="dxa"/>
+            <w:textDirection w:val="lrTb"/>
+            <w:noWrap w:val="false"/>
+          </w:tcPr>
+          <w:p>
+            <w:pPr>
+              <w:jc w:val="center"/>
+              <w:rPr>
+                <w:highlight w:val="none"/>
+              </w:rPr>
+            </w:pPr>
+            <w:r>
+              <w:rPr>
+                <w:sz w:val="28"/>
+                <w:highlight w:val="none"/>
+                <w:lang w:val="en-US"/>
+              </w:rPr>
+              <w:t xml:space="preserve">0</w:t>
+            </w:r>
+            <w:r>
+              <w:rPr>
+                <w:sz w:val="28"/>
+                <w:highlight w:val="none"/>
+              </w:rPr>
+            </w:r>
+            <w:r/>
+          </w:p>
+        </w:tc>
+        <w:tc>
+          <w:tcPr>
+            <w:tcW w:w="850" w:type="dxa"/>
+            <w:textDirection w:val="lrTb"/>
+            <w:noWrap w:val="false"/>
+          </w:tcPr>
+          <w:p>
+            <w:pPr>
+              <w:jc w:val="center"/>
+              <w:rPr>
+                <w:highlight w:val="none"/>
+              </w:rPr>
+            </w:pPr>
+            <w:r>
+              <w:rPr>
+                <w:sz w:val="28"/>
+                <w:highlight w:val="none"/>
+                <w:lang w:val="en-US"/>
+              </w:rPr>
+              <w:t xml:space="preserve">0</w:t>
+            </w:r>
+            <w:r>
+              <w:rPr>
+                <w:sz w:val="28"/>
+                <w:highlight w:val="none"/>
+              </w:rPr>
+            </w:r>
+            <w:r/>
+          </w:p>
+        </w:tc>
+        <w:tc>
+          <w:tcPr>
+            <w:tcW w:w="850" w:type="dxa"/>
+            <w:textDirection w:val="lrTb"/>
+            <w:noWrap w:val="false"/>
+          </w:tcPr>
+          <w:p>
+            <w:pPr>
+              <w:jc w:val="center"/>
+              <w:rPr>
+                <w:highlight w:val="none"/>
+              </w:rPr>
+            </w:pPr>
+            <w:r>
+              <w:rPr>
+                <w:sz w:val="28"/>
+                <w:highlight w:val="none"/>
+                <w:lang w:val="en-US"/>
+              </w:rPr>
+              <w:t xml:space="preserve">0</w:t>
+            </w:r>
+            <w:r>
+              <w:rPr>
+                <w:sz w:val="28"/>
+                <w:highlight w:val="none"/>
+              </w:rPr>
+            </w:r>
+            <w:r/>
+          </w:p>
+        </w:tc>
+        <w:tc>
+          <w:tcPr>
+            <w:tcW w:w="850" w:type="dxa"/>
+            <w:textDirection w:val="lrTb"/>
+            <w:noWrap w:val="false"/>
+          </w:tcPr>
+          <w:p>
+            <w:pPr>
+              <w:jc w:val="center"/>
+              <w:rPr>
+                <w:highlight w:val="none"/>
+              </w:rPr>
+            </w:pPr>
+            <w:r>
+              <w:rPr>
+                <w:sz w:val="28"/>
+                <w:highlight w:val="none"/>
+                <w:lang w:val="en-US"/>
+              </w:rPr>
+              <w:t xml:space="preserve">0</w:t>
+            </w:r>
+            <w:r>
+              <w:rPr>
+                <w:sz w:val="28"/>
+                <w:highlight w:val="none"/>
+              </w:rPr>
+            </w:r>
+            <w:r/>
+          </w:p>
+        </w:tc>
+        <w:tc>
+          <w:tcPr>
+            <w:tcW w:w="850" w:type="dxa"/>
+            <w:textDirection w:val="lrTb"/>
+            <w:noWrap w:val="false"/>
+          </w:tcPr>
+          <w:p>
+            <w:pPr>
+              <w:jc w:val="center"/>
+              <w:rPr>
+                <w:highlight w:val="none"/>
+              </w:rPr>
+            </w:pPr>
+            <w:r>
+              <w:rPr>
+                <w:sz w:val="28"/>
+                <w:highlight w:val="none"/>
+                <w:lang w:val="en-US"/>
+              </w:rPr>
+              <w:t xml:space="preserve">0</w:t>
+            </w:r>
+            <w:r>
+              <w:rPr>
+                <w:sz w:val="28"/>
+                <w:highlight w:val="none"/>
+              </w:rPr>
+            </w:r>
+            <w:r/>
+          </w:p>
+        </w:tc>
+        <w:tc>
+          <w:tcPr>
+            <w:tcW w:w="850" w:type="dxa"/>
+            <w:textDirection w:val="lrTb"/>
+            <w:noWrap w:val="false"/>
+          </w:tcPr>
+          <w:p>
+            <w:pPr>
+              <w:jc w:val="center"/>
+              <w:rPr>
+                <w:highlight w:val="none"/>
+              </w:rPr>
+            </w:pPr>
+            <w:r>
+              <w:rPr>
+                <w:sz w:val="28"/>
+                <w:highlight w:val="none"/>
+                <w:lang w:val="en-US"/>
+              </w:rPr>
+              <w:t xml:space="preserve">0</w:t>
+            </w:r>
+            <w:r>
+              <w:rPr>
+                <w:sz w:val="28"/>
+                <w:highlight w:val="none"/>
+              </w:rPr>
+            </w:r>
+            <w:r/>
+          </w:p>
+        </w:tc>
+        <w:tc>
+          <w:tcPr>
+            <w:tcW w:w="850" w:type="dxa"/>
+            <w:textDirection w:val="lrTb"/>
+            <w:noWrap w:val="false"/>
+          </w:tcPr>
+          <w:p>
+            <w:pPr>
+              <w:jc w:val="center"/>
+              <w:rPr>
+                <w:highlight w:val="none"/>
+              </w:rPr>
+            </w:pPr>
+            <w:r>
+              <w:rPr>
+                <w:sz w:val="28"/>
+                <w:highlight w:val="none"/>
+                <w:lang w:val="en-US"/>
+              </w:rPr>
+              <w:t xml:space="preserve">0</w:t>
+            </w:r>
+            <w:r>
+              <w:rPr>
+                <w:sz w:val="28"/>
+                <w:highlight w:val="none"/>
+              </w:rPr>
+            </w:r>
+            <w:r/>
+          </w:p>
+        </w:tc>
+      </w:tr>
+      <w:tr>
+        <w:trPr/>
+        <w:tc>
+          <w:tcPr>
+            <w:tcW w:w="850" w:type="dxa"/>
+            <w:textDirection w:val="lrTb"/>
+            <w:noWrap w:val="false"/>
+          </w:tcPr>
+          <w:p>
+            <w:pPr>
+              <w:jc w:val="center"/>
+              <w:rPr>
+                <w:highlight w:val="none"/>
+              </w:rPr>
+            </w:pPr>
+            <w:r>
+              <w:rPr>
+                <w:sz w:val="28"/>
+                <w:highlight w:val="none"/>
+                <w:lang w:val="en-US"/>
+              </w:rPr>
+              <w:t xml:space="preserve">0</w:t>
+            </w:r>
+            <w:r>
+              <w:rPr>
+                <w:sz w:val="28"/>
+                <w:highlight w:val="none"/>
+              </w:rPr>
+            </w:r>
+            <w:r/>
+          </w:p>
+        </w:tc>
+        <w:tc>
+          <w:tcPr>
+            <w:tcW w:w="850" w:type="dxa"/>
+            <w:textDirection w:val="lrTb"/>
+            <w:noWrap w:val="false"/>
+          </w:tcPr>
+          <w:p>
+            <w:pPr>
+              <w:jc w:val="center"/>
+              <w:rPr>
+                <w:highlight w:val="none"/>
+              </w:rPr>
+            </w:pPr>
+            <w:r>
+              <w:rPr>
+                <w:sz w:val="28"/>
+                <w:highlight w:val="none"/>
+                <w:lang w:val="en-US"/>
+              </w:rPr>
+              <w:t xml:space="preserve">0</w:t>
+            </w:r>
+            <w:r>
+              <w:rPr>
+                <w:sz w:val="28"/>
+                <w:highlight w:val="none"/>
+              </w:rPr>
+            </w:r>
+            <w:r/>
+          </w:p>
+        </w:tc>
+        <w:tc>
+          <w:tcPr>
+            <w:tcW w:w="850" w:type="dxa"/>
+            <w:textDirection w:val="lrTb"/>
+            <w:noWrap w:val="false"/>
+          </w:tcPr>
+          <w:p>
+            <w:pPr>
+              <w:jc w:val="center"/>
+              <w:rPr>
+                <w:highlight w:val="none"/>
+              </w:rPr>
+            </w:pPr>
+            <w:r>
+              <w:rPr>
+                <w:sz w:val="28"/>
+                <w:highlight w:val="none"/>
+                <w:lang w:val="en-US"/>
+              </w:rPr>
+              <w:t xml:space="preserve">1</w:t>
+            </w:r>
+            <w:r>
+              <w:rPr>
+                <w:sz w:val="28"/>
+                <w:highlight w:val="none"/>
+              </w:rPr>
+            </w:r>
+            <w:r/>
+          </w:p>
+        </w:tc>
+        <w:tc>
+          <w:tcPr>
+            <w:tcW w:w="850" w:type="dxa"/>
+            <w:textDirection w:val="lrTb"/>
+            <w:noWrap w:val="false"/>
+          </w:tcPr>
+          <w:p>
+            <w:pPr>
+              <w:jc w:val="center"/>
+              <w:rPr>
+                <w:highlight w:val="none"/>
+              </w:rPr>
+            </w:pPr>
+            <w:r>
+              <w:rPr>
+                <w:sz w:val="28"/>
+                <w:highlight w:val="none"/>
+                <w:lang w:val="en-US"/>
+              </w:rPr>
+              <w:t xml:space="preserve">0</w:t>
+            </w:r>
+            <w:r>
+              <w:rPr>
+                <w:sz w:val="28"/>
+                <w:highlight w:val="none"/>
+              </w:rPr>
+            </w:r>
+            <w:r/>
+          </w:p>
+        </w:tc>
+        <w:tc>
+          <w:tcPr>
+            <w:tcW w:w="850" w:type="dxa"/>
+            <w:textDirection w:val="lrTb"/>
+            <w:noWrap w:val="false"/>
+          </w:tcPr>
+          <w:p>
+            <w:pPr>
+              <w:jc w:val="center"/>
+              <w:rPr>
+                <w:highlight w:val="none"/>
+              </w:rPr>
+            </w:pPr>
+            <w:r>
+              <w:rPr>
+                <w:sz w:val="28"/>
+                <w:highlight w:val="none"/>
+                <w:lang w:val="en-US"/>
+              </w:rPr>
+              <w:t xml:space="preserve">1</w:t>
+            </w:r>
+            <w:r>
+              <w:rPr>
+                <w:sz w:val="28"/>
+                <w:highlight w:val="none"/>
+              </w:rPr>
+            </w:r>
+            <w:r/>
+          </w:p>
+        </w:tc>
+        <w:tc>
+          <w:tcPr>
+            <w:tcW w:w="850" w:type="dxa"/>
+            <w:textDirection w:val="lrTb"/>
+            <w:noWrap w:val="false"/>
+          </w:tcPr>
+          <w:p>
+            <w:pPr>
+              <w:jc w:val="center"/>
+              <w:rPr>
+                <w:highlight w:val="none"/>
+              </w:rPr>
+            </w:pPr>
+            <w:r>
+              <w:rPr>
+                <w:sz w:val="28"/>
+                <w:highlight w:val="none"/>
+                <w:lang w:val="en-US"/>
+              </w:rPr>
+              <w:t xml:space="preserve">0</w:t>
+            </w:r>
+            <w:r>
+              <w:rPr>
+                <w:sz w:val="28"/>
+                <w:highlight w:val="none"/>
+              </w:rPr>
+            </w:r>
+            <w:r/>
+          </w:p>
+        </w:tc>
+        <w:tc>
+          <w:tcPr>
+            <w:tcW w:w="850" w:type="dxa"/>
+            <w:textDirection w:val="lrTb"/>
+            <w:noWrap w:val="false"/>
+          </w:tcPr>
+          <w:p>
+            <w:pPr>
+              <w:jc w:val="center"/>
+              <w:rPr>
+                <w:highlight w:val="none"/>
+              </w:rPr>
+            </w:pPr>
+            <w:r>
+              <w:rPr>
+                <w:sz w:val="28"/>
+                <w:highlight w:val="none"/>
+                <w:lang w:val="en-US"/>
+              </w:rPr>
+              <w:t xml:space="preserve">0</w:t>
+            </w:r>
+            <w:r>
+              <w:rPr>
+                <w:sz w:val="28"/>
+                <w:highlight w:val="none"/>
+              </w:rPr>
+            </w:r>
+            <w:r/>
+          </w:p>
+        </w:tc>
+        <w:tc>
+          <w:tcPr>
+            <w:tcW w:w="850" w:type="dxa"/>
+            <w:textDirection w:val="lrTb"/>
+            <w:noWrap w:val="false"/>
+          </w:tcPr>
+          <w:p>
+            <w:pPr>
+              <w:jc w:val="center"/>
+              <w:rPr>
+                <w:highlight w:val="none"/>
+              </w:rPr>
+            </w:pPr>
+            <w:r>
+              <w:rPr>
+                <w:sz w:val="28"/>
+                <w:highlight w:val="none"/>
+                <w:lang w:val="en-US"/>
+              </w:rPr>
+              <w:t xml:space="preserve">0</w:t>
+            </w:r>
+            <w:r>
+              <w:rPr>
+                <w:sz w:val="28"/>
+                <w:highlight w:val="none"/>
+              </w:rPr>
+            </w:r>
+            <w:r/>
+          </w:p>
+        </w:tc>
+        <w:tc>
+          <w:tcPr>
+            <w:tcW w:w="850" w:type="dxa"/>
+            <w:textDirection w:val="lrTb"/>
+            <w:noWrap w:val="false"/>
+          </w:tcPr>
+          <w:p>
+            <w:pPr>
+              <w:jc w:val="center"/>
+              <w:rPr>
+                <w:highlight w:val="none"/>
+              </w:rPr>
+            </w:pPr>
+            <w:r>
+              <w:rPr>
+                <w:sz w:val="28"/>
+                <w:highlight w:val="none"/>
+                <w:lang w:val="en-US"/>
+              </w:rPr>
+              <w:t xml:space="preserve">0</w:t>
+            </w:r>
+            <w:r>
+              <w:rPr>
+                <w:sz w:val="28"/>
+                <w:highlight w:val="none"/>
+              </w:rPr>
+            </w:r>
+            <w:r/>
+          </w:p>
+        </w:tc>
+        <w:tc>
+          <w:tcPr>
+            <w:tcW w:w="850" w:type="dxa"/>
+            <w:textDirection w:val="lrTb"/>
+            <w:noWrap w:val="false"/>
+          </w:tcPr>
+          <w:p>
+            <w:pPr>
+              <w:jc w:val="center"/>
+              <w:rPr>
+                <w:highlight w:val="none"/>
+              </w:rPr>
+            </w:pPr>
+            <w:r>
+              <w:rPr>
+                <w:sz w:val="28"/>
+                <w:highlight w:val="none"/>
+                <w:lang w:val="en-US"/>
+              </w:rPr>
+              <w:t xml:space="preserve">0</w:t>
+            </w:r>
+            <w:r>
+              <w:rPr>
+                <w:sz w:val="28"/>
+                <w:highlight w:val="none"/>
+              </w:rPr>
+            </w:r>
+            <w:r/>
+          </w:p>
+        </w:tc>
+        <w:tc>
+          <w:tcPr>
+            <w:tcW w:w="850" w:type="dxa"/>
+            <w:textDirection w:val="lrTb"/>
+            <w:noWrap w:val="false"/>
+          </w:tcPr>
+          <w:p>
+            <w:pPr>
+              <w:jc w:val="center"/>
+              <w:rPr>
+                <w:highlight w:val="none"/>
+              </w:rPr>
+            </w:pPr>
+            <w:r>
+              <w:rPr>
+                <w:sz w:val="28"/>
+                <w:highlight w:val="none"/>
+                <w:lang w:val="en-US"/>
+              </w:rPr>
+              <w:t xml:space="preserve">0</w:t>
+            </w:r>
+            <w:r>
+              <w:rPr>
+                <w:sz w:val="28"/>
+                <w:highlight w:val="none"/>
+              </w:rPr>
+            </w:r>
+            <w:r/>
+          </w:p>
+        </w:tc>
+      </w:tr>
+      <w:tr>
+        <w:trPr/>
+        <w:tc>
+          <w:tcPr>
+            <w:tcW w:w="850" w:type="dxa"/>
+            <w:textDirection w:val="lrTb"/>
+            <w:noWrap w:val="false"/>
+          </w:tcPr>
+          <w:p>
+            <w:pPr>
+              <w:jc w:val="center"/>
+              <w:rPr>
+                <w:highlight w:val="none"/>
+              </w:rPr>
+            </w:pPr>
+            <w:r>
+              <w:rPr>
+                <w:sz w:val="28"/>
+                <w:highlight w:val="none"/>
+                <w:lang w:val="en-US"/>
+              </w:rPr>
+              <w:t xml:space="preserve">0</w:t>
+            </w:r>
+            <w:r>
+              <w:rPr>
+                <w:sz w:val="28"/>
+                <w:highlight w:val="none"/>
+              </w:rPr>
+            </w:r>
+            <w:r/>
+          </w:p>
+        </w:tc>
+        <w:tc>
+          <w:tcPr>
+            <w:tcW w:w="850" w:type="dxa"/>
+            <w:textDirection w:val="lrTb"/>
+            <w:noWrap w:val="false"/>
+          </w:tcPr>
+          <w:p>
+            <w:pPr>
+              <w:jc w:val="center"/>
+              <w:rPr>
+                <w:highlight w:val="none"/>
+              </w:rPr>
+            </w:pPr>
+            <w:r>
+              <w:rPr>
+                <w:sz w:val="28"/>
+                <w:highlight w:val="none"/>
+                <w:lang w:val="en-US"/>
+              </w:rPr>
+              <w:t xml:space="preserve">1</w:t>
+            </w:r>
+            <w:r>
+              <w:rPr>
+                <w:sz w:val="28"/>
+                <w:highlight w:val="none"/>
+              </w:rPr>
+            </w:r>
+            <w:r/>
+          </w:p>
+        </w:tc>
+        <w:tc>
+          <w:tcPr>
+            <w:tcW w:w="850" w:type="dxa"/>
+            <w:textDirection w:val="lrTb"/>
+            <w:noWrap w:val="false"/>
+          </w:tcPr>
+          <w:p>
+            <w:pPr>
+              <w:jc w:val="center"/>
+              <w:rPr>
+                <w:highlight w:val="none"/>
+              </w:rPr>
+            </w:pPr>
+            <w:r>
+              <w:rPr>
+                <w:sz w:val="28"/>
+                <w:highlight w:val="none"/>
+                <w:lang w:val="en-US"/>
+              </w:rPr>
+              <w:t xml:space="preserve">0</w:t>
+            </w:r>
+            <w:r>
+              <w:rPr>
+                <w:sz w:val="28"/>
+                <w:highlight w:val="none"/>
+              </w:rPr>
+            </w:r>
+            <w:r/>
+          </w:p>
+        </w:tc>
+        <w:tc>
+          <w:tcPr>
+            <w:tcW w:w="850" w:type="dxa"/>
+            <w:textDirection w:val="lrTb"/>
+            <w:noWrap w:val="false"/>
+          </w:tcPr>
+          <w:p>
+            <w:pPr>
+              <w:jc w:val="center"/>
+              <w:rPr>
+                <w:highlight w:val="none"/>
+              </w:rPr>
+            </w:pPr>
+            <w:r>
+              <w:rPr>
+                <w:sz w:val="28"/>
+                <w:highlight w:val="none"/>
+                <w:lang w:val="en-US"/>
+              </w:rPr>
+              <w:t xml:space="preserve">0</w:t>
+            </w:r>
+            <w:r>
+              <w:rPr>
+                <w:sz w:val="28"/>
+                <w:highlight w:val="none"/>
+              </w:rPr>
+            </w:r>
+            <w:r/>
+          </w:p>
+        </w:tc>
+        <w:tc>
+          <w:tcPr>
+            <w:tcW w:w="850" w:type="dxa"/>
+            <w:textDirection w:val="lrTb"/>
+            <w:noWrap w:val="false"/>
+          </w:tcPr>
+          <w:p>
+            <w:pPr>
+              <w:jc w:val="center"/>
+              <w:rPr>
+                <w:highlight w:val="none"/>
+              </w:rPr>
+            </w:pPr>
+            <w:r>
+              <w:rPr>
+                <w:sz w:val="28"/>
+                <w:highlight w:val="none"/>
+                <w:lang w:val="en-US"/>
+              </w:rPr>
+              <w:t xml:space="preserve">0</w:t>
+            </w:r>
+            <w:r>
+              <w:rPr>
+                <w:sz w:val="28"/>
+                <w:highlight w:val="none"/>
+              </w:rPr>
+            </w:r>
+            <w:r/>
+          </w:p>
+        </w:tc>
+        <w:tc>
+          <w:tcPr>
+            <w:tcW w:w="850" w:type="dxa"/>
+            <w:textDirection w:val="lrTb"/>
+            <w:noWrap w:val="false"/>
+          </w:tcPr>
+          <w:p>
+            <w:pPr>
+              <w:jc w:val="center"/>
+              <w:rPr>
+                <w:highlight w:val="none"/>
+              </w:rPr>
+            </w:pPr>
+            <w:r>
+              <w:rPr>
+                <w:sz w:val="28"/>
+                <w:highlight w:val="none"/>
+                <w:lang w:val="en-US"/>
+              </w:rPr>
+              <w:t xml:space="preserve">1</w:t>
+            </w:r>
+            <w:r>
+              <w:rPr>
+                <w:sz w:val="28"/>
+                <w:highlight w:val="none"/>
+              </w:rPr>
+            </w:r>
+            <w:r/>
+          </w:p>
+        </w:tc>
+        <w:tc>
+          <w:tcPr>
+            <w:tcW w:w="850" w:type="dxa"/>
+            <w:textDirection w:val="lrTb"/>
+            <w:noWrap w:val="false"/>
+          </w:tcPr>
+          <w:p>
+            <w:pPr>
+              <w:jc w:val="center"/>
+              <w:rPr>
+                <w:highlight w:val="none"/>
+              </w:rPr>
+            </w:pPr>
+            <w:r>
+              <w:rPr>
+                <w:sz w:val="28"/>
+                <w:highlight w:val="none"/>
+                <w:lang w:val="en-US"/>
+              </w:rPr>
+              <w:t xml:space="preserve">0</w:t>
+            </w:r>
+            <w:r>
+              <w:rPr>
+                <w:sz w:val="28"/>
+                <w:highlight w:val="none"/>
+              </w:rPr>
+            </w:r>
+            <w:r/>
+          </w:p>
+        </w:tc>
+        <w:tc>
+          <w:tcPr>
+            <w:tcW w:w="850" w:type="dxa"/>
+            <w:textDirection w:val="lrTb"/>
+            <w:noWrap w:val="false"/>
+          </w:tcPr>
+          <w:p>
+            <w:pPr>
+              <w:jc w:val="center"/>
+              <w:rPr>
+                <w:highlight w:val="none"/>
+              </w:rPr>
+            </w:pPr>
+            <w:r>
+              <w:rPr>
+                <w:sz w:val="28"/>
+                <w:highlight w:val="none"/>
+                <w:lang w:val="en-US"/>
+              </w:rPr>
+              <w:t xml:space="preserve">0</w:t>
+            </w:r>
+            <w:r>
+              <w:rPr>
+                <w:sz w:val="28"/>
+                <w:highlight w:val="none"/>
+              </w:rPr>
+            </w:r>
+            <w:r/>
+          </w:p>
+        </w:tc>
+        <w:tc>
+          <w:tcPr>
+            <w:tcW w:w="850" w:type="dxa"/>
+            <w:textDirection w:val="lrTb"/>
+            <w:noWrap w:val="false"/>
+          </w:tcPr>
+          <w:p>
+            <w:pPr>
+              <w:jc w:val="center"/>
+              <w:rPr>
+                <w:highlight w:val="none"/>
+              </w:rPr>
+            </w:pPr>
+            <w:r>
+              <w:rPr>
+                <w:sz w:val="28"/>
+                <w:highlight w:val="none"/>
+                <w:lang w:val="en-US"/>
+              </w:rPr>
+              <w:t xml:space="preserve">0</w:t>
+            </w:r>
+            <w:r>
+              <w:rPr>
+                <w:sz w:val="28"/>
+                <w:highlight w:val="none"/>
+              </w:rPr>
+            </w:r>
+            <w:r/>
+          </w:p>
+        </w:tc>
+        <w:tc>
+          <w:tcPr>
+            <w:tcW w:w="850" w:type="dxa"/>
+            <w:textDirection w:val="lrTb"/>
+            <w:noWrap w:val="false"/>
+          </w:tcPr>
+          <w:p>
+            <w:pPr>
+              <w:jc w:val="center"/>
+              <w:rPr>
+                <w:highlight w:val="none"/>
+              </w:rPr>
+            </w:pPr>
+            <w:r>
+              <w:rPr>
+                <w:sz w:val="28"/>
+                <w:highlight w:val="none"/>
+                <w:lang w:val="en-US"/>
+              </w:rPr>
+              <w:t xml:space="preserve">0</w:t>
+            </w:r>
+            <w:r>
+              <w:rPr>
+                <w:sz w:val="28"/>
+                <w:highlight w:val="none"/>
+              </w:rPr>
+            </w:r>
+            <w:r/>
+          </w:p>
+        </w:tc>
+        <w:tc>
+          <w:tcPr>
+            <w:tcW w:w="850" w:type="dxa"/>
+            <w:textDirection w:val="lrTb"/>
+            <w:noWrap w:val="false"/>
+          </w:tcPr>
+          <w:p>
+            <w:pPr>
+              <w:jc w:val="center"/>
+              <w:rPr>
+                <w:highlight w:val="none"/>
+              </w:rPr>
+            </w:pPr>
+            <w:r>
+              <w:rPr>
+                <w:sz w:val="28"/>
+                <w:highlight w:val="none"/>
+                <w:lang w:val="en-US"/>
+              </w:rPr>
+              <w:t xml:space="preserve">0</w:t>
+            </w:r>
+            <w:r>
+              <w:rPr>
+                <w:sz w:val="28"/>
+                <w:highlight w:val="none"/>
+              </w:rPr>
+            </w:r>
+            <w:r/>
+          </w:p>
+        </w:tc>
+      </w:tr>
+      <w:tr>
+        <w:trPr/>
+        <w:tc>
+          <w:tcPr>
+            <w:tcW w:w="850" w:type="dxa"/>
+            <w:textDirection w:val="lrTb"/>
+            <w:noWrap w:val="false"/>
+          </w:tcPr>
+          <w:p>
+            <w:pPr>
+              <w:jc w:val="center"/>
+              <w:rPr>
+                <w:highlight w:val="none"/>
+              </w:rPr>
+            </w:pPr>
+            <w:r>
+              <w:rPr>
+                <w:sz w:val="28"/>
+                <w:highlight w:val="none"/>
+                <w:lang w:val="en-US"/>
+              </w:rPr>
+              <w:t xml:space="preserve">0</w:t>
+            </w:r>
+            <w:r>
+              <w:rPr>
+                <w:sz w:val="28"/>
+                <w:highlight w:val="none"/>
+              </w:rPr>
+            </w:r>
+            <w:r/>
+          </w:p>
+        </w:tc>
+        <w:tc>
+          <w:tcPr>
+            <w:tcW w:w="850" w:type="dxa"/>
+            <w:textDirection w:val="lrTb"/>
+            <w:noWrap w:val="false"/>
+          </w:tcPr>
+          <w:p>
+            <w:pPr>
+              <w:jc w:val="center"/>
+              <w:rPr>
+                <w:highlight w:val="none"/>
+              </w:rPr>
+            </w:pPr>
+            <w:r>
+              <w:rPr>
+                <w:sz w:val="28"/>
+                <w:highlight w:val="none"/>
+                <w:lang w:val="en-US"/>
+              </w:rPr>
+              <w:t xml:space="preserve">1</w:t>
+            </w:r>
+            <w:r>
+              <w:rPr>
+                <w:sz w:val="28"/>
+                <w:highlight w:val="none"/>
+              </w:rPr>
+            </w:r>
+            <w:r/>
+          </w:p>
+        </w:tc>
+        <w:tc>
+          <w:tcPr>
+            <w:tcW w:w="850" w:type="dxa"/>
+            <w:textDirection w:val="lrTb"/>
+            <w:noWrap w:val="false"/>
+          </w:tcPr>
+          <w:p>
+            <w:pPr>
+              <w:jc w:val="center"/>
+              <w:rPr>
+                <w:highlight w:val="none"/>
+              </w:rPr>
+            </w:pPr>
+            <w:r>
+              <w:rPr>
+                <w:sz w:val="28"/>
+                <w:highlight w:val="none"/>
+                <w:lang w:val="en-US"/>
+              </w:rPr>
+              <w:t xml:space="preserve">1</w:t>
+            </w:r>
+            <w:r>
+              <w:rPr>
+                <w:sz w:val="28"/>
+                <w:highlight w:val="none"/>
+              </w:rPr>
+            </w:r>
+            <w:r/>
+          </w:p>
+        </w:tc>
+        <w:tc>
+          <w:tcPr>
+            <w:tcW w:w="850" w:type="dxa"/>
+            <w:textDirection w:val="lrTb"/>
+            <w:noWrap w:val="false"/>
+          </w:tcPr>
+          <w:p>
+            <w:pPr>
+              <w:jc w:val="center"/>
+              <w:rPr>
+                <w:highlight w:val="none"/>
+              </w:rPr>
+            </w:pPr>
+            <w:r>
+              <w:rPr>
+                <w:sz w:val="28"/>
+                <w:highlight w:val="none"/>
+                <w:lang w:val="en-US"/>
+              </w:rPr>
+              <w:t xml:space="preserve">0</w:t>
+            </w:r>
+            <w:r>
+              <w:rPr>
+                <w:sz w:val="28"/>
+                <w:highlight w:val="none"/>
+              </w:rPr>
+            </w:r>
+            <w:r/>
+          </w:p>
+        </w:tc>
+        <w:tc>
+          <w:tcPr>
+            <w:tcW w:w="850" w:type="dxa"/>
+            <w:textDirection w:val="lrTb"/>
+            <w:noWrap w:val="false"/>
+          </w:tcPr>
+          <w:p>
+            <w:pPr>
+              <w:jc w:val="center"/>
+              <w:rPr>
+                <w:highlight w:val="none"/>
+              </w:rPr>
+            </w:pPr>
+            <w:r>
+              <w:rPr>
+                <w:sz w:val="28"/>
+                <w:highlight w:val="none"/>
+                <w:lang w:val="en-US"/>
+              </w:rPr>
+              <w:t xml:space="preserve">0</w:t>
+            </w:r>
+            <w:r>
+              <w:rPr>
+                <w:sz w:val="28"/>
+                <w:highlight w:val="none"/>
+              </w:rPr>
+            </w:r>
+            <w:r/>
+          </w:p>
+        </w:tc>
+        <w:tc>
+          <w:tcPr>
+            <w:tcW w:w="850" w:type="dxa"/>
+            <w:textDirection w:val="lrTb"/>
+            <w:noWrap w:val="false"/>
+          </w:tcPr>
+          <w:p>
+            <w:pPr>
+              <w:jc w:val="center"/>
+              <w:rPr>
+                <w:highlight w:val="none"/>
+              </w:rPr>
+            </w:pPr>
+            <w:r>
+              <w:rPr>
+                <w:sz w:val="28"/>
+                <w:highlight w:val="none"/>
+                <w:lang w:val="en-US"/>
+              </w:rPr>
+              <w:t xml:space="preserve">0</w:t>
+            </w:r>
+            <w:r>
+              <w:rPr>
+                <w:sz w:val="28"/>
+                <w:highlight w:val="none"/>
+              </w:rPr>
+            </w:r>
+            <w:r/>
+          </w:p>
+        </w:tc>
+        <w:tc>
+          <w:tcPr>
+            <w:tcW w:w="850" w:type="dxa"/>
+            <w:textDirection w:val="lrTb"/>
+            <w:noWrap w:val="false"/>
+          </w:tcPr>
+          <w:p>
+            <w:pPr>
+              <w:jc w:val="center"/>
+              <w:rPr>
+                <w:highlight w:val="none"/>
+              </w:rPr>
+            </w:pPr>
+            <w:r>
+              <w:rPr>
+                <w:sz w:val="28"/>
+                <w:highlight w:val="none"/>
+                <w:lang w:val="en-US"/>
+              </w:rPr>
+              <w:t xml:space="preserve">1</w:t>
+            </w:r>
+            <w:r>
+              <w:rPr>
+                <w:sz w:val="28"/>
+                <w:highlight w:val="none"/>
+              </w:rPr>
+            </w:r>
+            <w:r/>
+          </w:p>
+        </w:tc>
+        <w:tc>
+          <w:tcPr>
+            <w:tcW w:w="850" w:type="dxa"/>
+            <w:textDirection w:val="lrTb"/>
+            <w:noWrap w:val="false"/>
+          </w:tcPr>
+          <w:p>
+            <w:pPr>
+              <w:jc w:val="center"/>
+              <w:rPr>
+                <w:highlight w:val="none"/>
+              </w:rPr>
+            </w:pPr>
+            <w:r>
+              <w:rPr>
+                <w:sz w:val="28"/>
+                <w:highlight w:val="none"/>
+                <w:lang w:val="en-US"/>
+              </w:rPr>
+              <w:t xml:space="preserve">0</w:t>
+            </w:r>
+            <w:r>
+              <w:rPr>
+                <w:sz w:val="28"/>
+                <w:highlight w:val="none"/>
+              </w:rPr>
+            </w:r>
+            <w:r/>
+          </w:p>
+        </w:tc>
+        <w:tc>
+          <w:tcPr>
+            <w:tcW w:w="850" w:type="dxa"/>
+            <w:textDirection w:val="lrTb"/>
+            <w:noWrap w:val="false"/>
+          </w:tcPr>
+          <w:p>
+            <w:pPr>
+              <w:jc w:val="center"/>
+              <w:rPr>
+                <w:highlight w:val="none"/>
+              </w:rPr>
+            </w:pPr>
+            <w:r>
+              <w:rPr>
+                <w:sz w:val="28"/>
+                <w:highlight w:val="none"/>
+                <w:lang w:val="en-US"/>
+              </w:rPr>
+              <w:t xml:space="preserve">0</w:t>
+            </w:r>
+            <w:r>
+              <w:rPr>
+                <w:sz w:val="28"/>
+                <w:highlight w:val="none"/>
+              </w:rPr>
+            </w:r>
+            <w:r/>
+          </w:p>
+        </w:tc>
+        <w:tc>
+          <w:tcPr>
+            <w:tcW w:w="850" w:type="dxa"/>
+            <w:textDirection w:val="lrTb"/>
+            <w:noWrap w:val="false"/>
+          </w:tcPr>
+          <w:p>
+            <w:pPr>
+              <w:jc w:val="center"/>
+              <w:rPr>
+                <w:highlight w:val="none"/>
+              </w:rPr>
+            </w:pPr>
+            <w:r>
+              <w:rPr>
+                <w:sz w:val="28"/>
+                <w:highlight w:val="none"/>
+                <w:lang w:val="en-US"/>
+              </w:rPr>
+              <w:t xml:space="preserve">0</w:t>
+            </w:r>
+            <w:r>
+              <w:rPr>
+                <w:sz w:val="28"/>
+                <w:highlight w:val="none"/>
+              </w:rPr>
+            </w:r>
+            <w:r/>
+          </w:p>
+        </w:tc>
+        <w:tc>
+          <w:tcPr>
+            <w:tcW w:w="850" w:type="dxa"/>
+            <w:textDirection w:val="lrTb"/>
+            <w:noWrap w:val="false"/>
+          </w:tcPr>
+          <w:p>
+            <w:pPr>
+              <w:jc w:val="center"/>
+              <w:rPr>
+                <w:highlight w:val="none"/>
+              </w:rPr>
+            </w:pPr>
+            <w:r>
+              <w:rPr>
+                <w:sz w:val="28"/>
+                <w:highlight w:val="none"/>
+                <w:lang w:val="en-US"/>
+              </w:rPr>
+              <w:t xml:space="preserve">0</w:t>
+            </w:r>
+            <w:r>
+              <w:rPr>
+                <w:sz w:val="28"/>
+                <w:highlight w:val="none"/>
+              </w:rPr>
+            </w:r>
+            <w:r/>
+          </w:p>
+        </w:tc>
+      </w:tr>
+      <w:tr>
+        <w:trPr/>
+        <w:tc>
+          <w:tcPr>
+            <w:tcW w:w="850" w:type="dxa"/>
+            <w:textDirection w:val="lrTb"/>
+            <w:noWrap w:val="false"/>
+          </w:tcPr>
+          <w:p>
+            <w:pPr>
+              <w:jc w:val="center"/>
+              <w:rPr>
+                <w:highlight w:val="none"/>
+              </w:rPr>
+            </w:pPr>
+            <w:r>
+              <w:rPr>
+                <w:sz w:val="28"/>
+                <w:highlight w:val="none"/>
+                <w:lang w:val="en-US"/>
+              </w:rPr>
+              <w:t xml:space="preserve">1</w:t>
+            </w:r>
+            <w:r>
+              <w:rPr>
+                <w:sz w:val="28"/>
+                <w:highlight w:val="none"/>
+              </w:rPr>
+            </w:r>
+            <w:r/>
+          </w:p>
+        </w:tc>
+        <w:tc>
+          <w:tcPr>
+            <w:tcW w:w="850" w:type="dxa"/>
+            <w:textDirection w:val="lrTb"/>
+            <w:noWrap w:val="false"/>
+          </w:tcPr>
+          <w:p>
+            <w:pPr>
+              <w:jc w:val="center"/>
+              <w:rPr>
+                <w:highlight w:val="none"/>
+              </w:rPr>
+            </w:pPr>
+            <w:r>
+              <w:rPr>
+                <w:sz w:val="28"/>
+                <w:highlight w:val="none"/>
+                <w:lang w:val="en-US"/>
+              </w:rPr>
+              <w:t xml:space="preserve">0</w:t>
+            </w:r>
+            <w:r>
+              <w:rPr>
+                <w:sz w:val="28"/>
+                <w:highlight w:val="none"/>
+              </w:rPr>
+            </w:r>
+            <w:r/>
+          </w:p>
+        </w:tc>
+        <w:tc>
+          <w:tcPr>
+            <w:tcW w:w="850" w:type="dxa"/>
+            <w:textDirection w:val="lrTb"/>
+            <w:noWrap w:val="false"/>
+          </w:tcPr>
+          <w:p>
+            <w:pPr>
+              <w:jc w:val="center"/>
+              <w:rPr>
+                <w:highlight w:val="none"/>
+              </w:rPr>
+            </w:pPr>
+            <w:r>
+              <w:rPr>
+                <w:sz w:val="28"/>
+                <w:highlight w:val="none"/>
+                <w:lang w:val="en-US"/>
+              </w:rPr>
+              <w:t xml:space="preserve">0</w:t>
+            </w:r>
+            <w:r>
+              <w:rPr>
+                <w:sz w:val="28"/>
+                <w:highlight w:val="none"/>
+              </w:rPr>
+            </w:r>
+            <w:r/>
+          </w:p>
+        </w:tc>
+        <w:tc>
+          <w:tcPr>
+            <w:tcW w:w="850" w:type="dxa"/>
+            <w:textDirection w:val="lrTb"/>
+            <w:noWrap w:val="false"/>
+          </w:tcPr>
+          <w:p>
+            <w:pPr>
+              <w:jc w:val="center"/>
+              <w:rPr>
+                <w:highlight w:val="none"/>
+              </w:rPr>
+            </w:pPr>
+            <w:r>
+              <w:rPr>
+                <w:sz w:val="28"/>
+                <w:highlight w:val="none"/>
+                <w:lang w:val="en-US"/>
+              </w:rPr>
+              <w:t xml:space="preserve">0</w:t>
+            </w:r>
+            <w:r>
+              <w:rPr>
+                <w:sz w:val="28"/>
+                <w:highlight w:val="none"/>
+              </w:rPr>
+            </w:r>
+            <w:r/>
+          </w:p>
+        </w:tc>
+        <w:tc>
+          <w:tcPr>
+            <w:tcW w:w="850" w:type="dxa"/>
+            <w:textDirection w:val="lrTb"/>
+            <w:noWrap w:val="false"/>
+          </w:tcPr>
+          <w:p>
+            <w:pPr>
+              <w:jc w:val="center"/>
+              <w:rPr>
+                <w:highlight w:val="none"/>
+              </w:rPr>
+            </w:pPr>
+            <w:r>
+              <w:rPr>
+                <w:sz w:val="28"/>
+                <w:highlight w:val="none"/>
+                <w:lang w:val="en-US"/>
+              </w:rPr>
+              <w:t xml:space="preserve">0</w:t>
+            </w:r>
+            <w:r>
+              <w:rPr>
+                <w:sz w:val="28"/>
+                <w:highlight w:val="none"/>
+              </w:rPr>
+            </w:r>
+            <w:r/>
+          </w:p>
+        </w:tc>
+        <w:tc>
+          <w:tcPr>
+            <w:tcW w:w="850" w:type="dxa"/>
+            <w:textDirection w:val="lrTb"/>
+            <w:noWrap w:val="false"/>
+          </w:tcPr>
+          <w:p>
+            <w:pPr>
+              <w:jc w:val="center"/>
+              <w:rPr>
+                <w:highlight w:val="none"/>
+              </w:rPr>
+            </w:pPr>
+            <w:r>
+              <w:rPr>
+                <w:sz w:val="28"/>
+                <w:highlight w:val="none"/>
+                <w:lang w:val="en-US"/>
+              </w:rPr>
+              <w:t xml:space="preserve">0</w:t>
+            </w:r>
+            <w:r>
+              <w:rPr>
+                <w:sz w:val="28"/>
+                <w:highlight w:val="none"/>
+              </w:rPr>
+            </w:r>
+            <w:r/>
+          </w:p>
+        </w:tc>
+        <w:tc>
+          <w:tcPr>
+            <w:tcW w:w="850" w:type="dxa"/>
+            <w:textDirection w:val="lrTb"/>
+            <w:noWrap w:val="false"/>
+          </w:tcPr>
+          <w:p>
+            <w:pPr>
+              <w:jc w:val="center"/>
+              <w:rPr>
+                <w:highlight w:val="none"/>
+              </w:rPr>
+            </w:pPr>
+            <w:r>
+              <w:rPr>
+                <w:sz w:val="28"/>
+                <w:highlight w:val="none"/>
+                <w:lang w:val="en-US"/>
+              </w:rPr>
+              <w:t xml:space="preserve">0</w:t>
+            </w:r>
+            <w:r>
+              <w:rPr>
+                <w:sz w:val="28"/>
+                <w:highlight w:val="none"/>
+              </w:rPr>
+            </w:r>
+            <w:r/>
+          </w:p>
+        </w:tc>
+        <w:tc>
+          <w:tcPr>
+            <w:tcW w:w="850" w:type="dxa"/>
+            <w:textDirection w:val="lrTb"/>
+            <w:noWrap w:val="false"/>
+          </w:tcPr>
+          <w:p>
+            <w:pPr>
+              <w:jc w:val="center"/>
+              <w:rPr>
+                <w:highlight w:val="none"/>
+              </w:rPr>
+            </w:pPr>
+            <w:r>
+              <w:rPr>
+                <w:sz w:val="28"/>
+                <w:highlight w:val="none"/>
+                <w:lang w:val="en-US"/>
+              </w:rPr>
+              <w:t xml:space="preserve">1</w:t>
+            </w:r>
+            <w:r>
+              <w:rPr>
+                <w:sz w:val="28"/>
+                <w:highlight w:val="none"/>
+              </w:rPr>
+            </w:r>
+            <w:r/>
+          </w:p>
+        </w:tc>
+        <w:tc>
+          <w:tcPr>
+            <w:tcW w:w="850" w:type="dxa"/>
+            <w:textDirection w:val="lrTb"/>
+            <w:noWrap w:val="false"/>
+          </w:tcPr>
+          <w:p>
+            <w:pPr>
+              <w:jc w:val="center"/>
+              <w:rPr>
+                <w:highlight w:val="none"/>
+              </w:rPr>
+            </w:pPr>
+            <w:r>
+              <w:rPr>
+                <w:sz w:val="28"/>
+                <w:highlight w:val="none"/>
+                <w:lang w:val="en-US"/>
+              </w:rPr>
+              <w:t xml:space="preserve">0</w:t>
+            </w:r>
+            <w:r>
+              <w:rPr>
+                <w:sz w:val="28"/>
+                <w:highlight w:val="none"/>
+              </w:rPr>
+            </w:r>
+            <w:r/>
+          </w:p>
+        </w:tc>
+        <w:tc>
+          <w:tcPr>
+            <w:tcW w:w="850" w:type="dxa"/>
+            <w:textDirection w:val="lrTb"/>
+            <w:noWrap w:val="false"/>
+          </w:tcPr>
+          <w:p>
+            <w:pPr>
+              <w:jc w:val="center"/>
+              <w:rPr>
+                <w:highlight w:val="none"/>
+              </w:rPr>
+            </w:pPr>
+            <w:r>
+              <w:rPr>
+                <w:sz w:val="28"/>
+                <w:highlight w:val="none"/>
+                <w:lang w:val="en-US"/>
+              </w:rPr>
+              <w:t xml:space="preserve">0</w:t>
+            </w:r>
+            <w:r>
+              <w:rPr>
+                <w:sz w:val="28"/>
+                <w:highlight w:val="none"/>
+              </w:rPr>
+            </w:r>
+            <w:r/>
+          </w:p>
+        </w:tc>
+        <w:tc>
+          <w:tcPr>
+            <w:tcW w:w="850" w:type="dxa"/>
+            <w:textDirection w:val="lrTb"/>
+            <w:noWrap w:val="false"/>
+          </w:tcPr>
+          <w:p>
+            <w:pPr>
+              <w:jc w:val="center"/>
+              <w:rPr>
+                <w:highlight w:val="none"/>
+              </w:rPr>
+            </w:pPr>
+            <w:r>
+              <w:rPr>
+                <w:sz w:val="28"/>
+                <w:highlight w:val="none"/>
+                <w:lang w:val="en-US"/>
+              </w:rPr>
+              <w:t xml:space="preserve">0</w:t>
+            </w:r>
+            <w:r>
+              <w:rPr>
+                <w:sz w:val="28"/>
+                <w:highlight w:val="none"/>
+              </w:rPr>
+            </w:r>
+            <w:r/>
+          </w:p>
+        </w:tc>
+      </w:tr>
+      <w:tr>
+        <w:trPr/>
+        <w:tc>
+          <w:tcPr>
+            <w:tcW w:w="850" w:type="dxa"/>
+            <w:textDirection w:val="lrTb"/>
+            <w:noWrap w:val="false"/>
+          </w:tcPr>
+          <w:p>
+            <w:pPr>
+              <w:jc w:val="center"/>
+              <w:rPr>
+                <w:highlight w:val="none"/>
+              </w:rPr>
+            </w:pPr>
+            <w:r>
+              <w:rPr>
+                <w:sz w:val="28"/>
+                <w:highlight w:val="none"/>
+                <w:lang w:val="en-US"/>
+              </w:rPr>
+              <w:t xml:space="preserve">1</w:t>
+            </w:r>
+            <w:r>
+              <w:rPr>
+                <w:sz w:val="28"/>
+                <w:highlight w:val="none"/>
+              </w:rPr>
+            </w:r>
+            <w:r/>
+          </w:p>
+        </w:tc>
+        <w:tc>
+          <w:tcPr>
+            <w:tcW w:w="850" w:type="dxa"/>
+            <w:textDirection w:val="lrTb"/>
+            <w:noWrap w:val="false"/>
+          </w:tcPr>
+          <w:p>
+            <w:pPr>
+              <w:jc w:val="center"/>
+              <w:rPr>
+                <w:highlight w:val="none"/>
+              </w:rPr>
+            </w:pPr>
+            <w:r>
+              <w:rPr>
+                <w:sz w:val="28"/>
+                <w:highlight w:val="none"/>
+                <w:lang w:val="en-US"/>
+              </w:rPr>
+              <w:t xml:space="preserve">0</w:t>
+            </w:r>
+            <w:r>
+              <w:rPr>
+                <w:sz w:val="28"/>
+                <w:highlight w:val="none"/>
+              </w:rPr>
+            </w:r>
+            <w:r/>
+          </w:p>
+        </w:tc>
+        <w:tc>
+          <w:tcPr>
+            <w:tcW w:w="850" w:type="dxa"/>
+            <w:textDirection w:val="lrTb"/>
+            <w:noWrap w:val="false"/>
+          </w:tcPr>
+          <w:p>
+            <w:pPr>
+              <w:jc w:val="center"/>
+              <w:rPr>
+                <w:highlight w:val="none"/>
+              </w:rPr>
+            </w:pPr>
+            <w:r>
+              <w:rPr>
+                <w:sz w:val="28"/>
+                <w:highlight w:val="none"/>
+                <w:lang w:val="en-US"/>
+              </w:rPr>
+              <w:t xml:space="preserve">1</w:t>
+            </w:r>
+            <w:r>
+              <w:rPr>
+                <w:sz w:val="28"/>
+                <w:highlight w:val="none"/>
+              </w:rPr>
+            </w:r>
+            <w:r/>
+          </w:p>
+        </w:tc>
+        <w:tc>
+          <w:tcPr>
+            <w:tcW w:w="850" w:type="dxa"/>
+            <w:textDirection w:val="lrTb"/>
+            <w:noWrap w:val="false"/>
+          </w:tcPr>
+          <w:p>
+            <w:pPr>
+              <w:jc w:val="center"/>
+              <w:rPr>
+                <w:highlight w:val="none"/>
+              </w:rPr>
+            </w:pPr>
+            <w:r>
+              <w:rPr>
+                <w:sz w:val="28"/>
+                <w:highlight w:val="none"/>
+                <w:lang w:val="en-US"/>
+              </w:rPr>
+              <w:t xml:space="preserve">0</w:t>
+            </w:r>
+            <w:r>
+              <w:rPr>
+                <w:sz w:val="28"/>
+                <w:highlight w:val="none"/>
+              </w:rPr>
+            </w:r>
+            <w:r/>
+          </w:p>
+        </w:tc>
+        <w:tc>
+          <w:tcPr>
+            <w:tcW w:w="850" w:type="dxa"/>
+            <w:textDirection w:val="lrTb"/>
+            <w:noWrap w:val="false"/>
+          </w:tcPr>
+          <w:p>
+            <w:pPr>
+              <w:jc w:val="center"/>
+              <w:rPr>
+                <w:highlight w:val="none"/>
+              </w:rPr>
+            </w:pPr>
+            <w:r>
+              <w:rPr>
+                <w:sz w:val="28"/>
+                <w:highlight w:val="none"/>
+                <w:lang w:val="en-US"/>
+              </w:rPr>
+              <w:t xml:space="preserve">0</w:t>
+            </w:r>
+            <w:r>
+              <w:rPr>
+                <w:sz w:val="28"/>
+                <w:highlight w:val="none"/>
+              </w:rPr>
+            </w:r>
+            <w:r/>
+          </w:p>
+        </w:tc>
+        <w:tc>
+          <w:tcPr>
+            <w:tcW w:w="850" w:type="dxa"/>
+            <w:textDirection w:val="lrTb"/>
+            <w:noWrap w:val="false"/>
+          </w:tcPr>
+          <w:p>
+            <w:pPr>
+              <w:jc w:val="center"/>
+              <w:rPr>
+                <w:highlight w:val="none"/>
+              </w:rPr>
+            </w:pPr>
+            <w:r>
+              <w:rPr>
+                <w:sz w:val="28"/>
+                <w:highlight w:val="none"/>
+                <w:lang w:val="en-US"/>
+              </w:rPr>
+              <w:t xml:space="preserve">0</w:t>
+            </w:r>
+            <w:r>
+              <w:rPr>
+                <w:sz w:val="28"/>
+                <w:highlight w:val="none"/>
+              </w:rPr>
+            </w:r>
+            <w:r/>
+          </w:p>
+        </w:tc>
+        <w:tc>
+          <w:tcPr>
+            <w:tcW w:w="850" w:type="dxa"/>
+            <w:textDirection w:val="lrTb"/>
+            <w:noWrap w:val="false"/>
+          </w:tcPr>
+          <w:p>
+            <w:pPr>
+              <w:jc w:val="center"/>
+              <w:rPr>
+                <w:highlight w:val="none"/>
+              </w:rPr>
+            </w:pPr>
+            <w:r>
+              <w:rPr>
+                <w:sz w:val="28"/>
+                <w:highlight w:val="none"/>
+                <w:lang w:val="en-US"/>
+              </w:rPr>
+              <w:t xml:space="preserve">0</w:t>
+            </w:r>
+            <w:r>
+              <w:rPr>
+                <w:sz w:val="28"/>
+                <w:highlight w:val="none"/>
+              </w:rPr>
+            </w:r>
+            <w:r/>
+          </w:p>
+        </w:tc>
+        <w:tc>
+          <w:tcPr>
+            <w:tcW w:w="850" w:type="dxa"/>
+            <w:textDirection w:val="lrTb"/>
+            <w:noWrap w:val="false"/>
+          </w:tcPr>
+          <w:p>
+            <w:pPr>
+              <w:jc w:val="center"/>
+              <w:rPr>
+                <w:highlight w:val="none"/>
+              </w:rPr>
+            </w:pPr>
+            <w:r>
+              <w:rPr>
+                <w:sz w:val="28"/>
+                <w:highlight w:val="none"/>
+                <w:lang w:val="en-US"/>
+              </w:rPr>
+              <w:t xml:space="preserve">0</w:t>
+            </w:r>
+            <w:r>
+              <w:rPr>
+                <w:sz w:val="28"/>
+                <w:highlight w:val="none"/>
+              </w:rPr>
+            </w:r>
+            <w:r/>
+          </w:p>
+        </w:tc>
+        <w:tc>
+          <w:tcPr>
+            <w:tcW w:w="850" w:type="dxa"/>
+            <w:textDirection w:val="lrTb"/>
+            <w:noWrap w:val="false"/>
+          </w:tcPr>
+          <w:p>
+            <w:pPr>
+              <w:jc w:val="center"/>
+              <w:rPr>
+                <w:highlight w:val="none"/>
+              </w:rPr>
+            </w:pPr>
+            <w:r>
+              <w:rPr>
+                <w:sz w:val="28"/>
+                <w:highlight w:val="none"/>
+                <w:lang w:val="en-US"/>
+              </w:rPr>
+              <w:t xml:space="preserve">1</w:t>
+            </w:r>
+            <w:r>
+              <w:rPr>
+                <w:sz w:val="28"/>
+                <w:highlight w:val="none"/>
+              </w:rPr>
+            </w:r>
+            <w:r/>
+          </w:p>
+        </w:tc>
+        <w:tc>
+          <w:tcPr>
+            <w:tcW w:w="850" w:type="dxa"/>
+            <w:textDirection w:val="lrTb"/>
+            <w:noWrap w:val="false"/>
+          </w:tcPr>
+          <w:p>
+            <w:pPr>
+              <w:jc w:val="center"/>
+              <w:rPr>
+                <w:highlight w:val="none"/>
+              </w:rPr>
+            </w:pPr>
+            <w:r>
+              <w:rPr>
+                <w:sz w:val="28"/>
+                <w:highlight w:val="none"/>
+                <w:lang w:val="en-US"/>
+              </w:rPr>
+              <w:t xml:space="preserve">0</w:t>
+            </w:r>
+            <w:r>
+              <w:rPr>
+                <w:sz w:val="28"/>
+                <w:highlight w:val="none"/>
+              </w:rPr>
+            </w:r>
+            <w:r/>
+          </w:p>
+        </w:tc>
+        <w:tc>
+          <w:tcPr>
+            <w:tcW w:w="850" w:type="dxa"/>
+            <w:textDirection w:val="lrTb"/>
+            <w:noWrap w:val="false"/>
+          </w:tcPr>
+          <w:p>
+            <w:pPr>
+              <w:jc w:val="center"/>
+              <w:rPr>
+                <w:highlight w:val="none"/>
+              </w:rPr>
+            </w:pPr>
+            <w:r>
+              <w:rPr>
+                <w:sz w:val="28"/>
+                <w:highlight w:val="none"/>
+                <w:lang w:val="en-US"/>
+              </w:rPr>
+              <w:t xml:space="preserve">0</w:t>
+            </w:r>
+            <w:r>
+              <w:rPr>
+                <w:sz w:val="28"/>
+                <w:highlight w:val="none"/>
+              </w:rPr>
+            </w:r>
+            <w:r/>
+          </w:p>
+        </w:tc>
+      </w:tr>
+      <w:tr>
+        <w:trPr/>
+        <w:tc>
+          <w:tcPr>
+            <w:tcW w:w="850" w:type="dxa"/>
+            <w:textDirection w:val="lrTb"/>
+            <w:noWrap w:val="false"/>
+          </w:tcPr>
+          <w:p>
+            <w:pPr>
+              <w:jc w:val="center"/>
+              <w:rPr>
+                <w:highlight w:val="none"/>
+              </w:rPr>
+            </w:pPr>
+            <w:r>
+              <w:rPr>
+                <w:sz w:val="28"/>
+                <w:highlight w:val="none"/>
+                <w:lang w:val="en-US"/>
+              </w:rPr>
+              <w:t xml:space="preserve">1</w:t>
+            </w:r>
+            <w:r>
+              <w:rPr>
+                <w:sz w:val="28"/>
+                <w:highlight w:val="none"/>
+              </w:rPr>
+            </w:r>
+            <w:r/>
+          </w:p>
+        </w:tc>
+        <w:tc>
+          <w:tcPr>
+            <w:tcW w:w="850" w:type="dxa"/>
+            <w:textDirection w:val="lrTb"/>
+            <w:noWrap w:val="false"/>
+          </w:tcPr>
+          <w:p>
+            <w:pPr>
+              <w:jc w:val="center"/>
+              <w:rPr>
+                <w:highlight w:val="none"/>
+              </w:rPr>
+            </w:pPr>
+            <w:r>
+              <w:rPr>
+                <w:sz w:val="28"/>
+                <w:highlight w:val="none"/>
+                <w:lang w:val="en-US"/>
+              </w:rPr>
+              <w:t xml:space="preserve">1</w:t>
+            </w:r>
+            <w:r>
+              <w:rPr>
+                <w:sz w:val="28"/>
+                <w:highlight w:val="none"/>
+              </w:rPr>
+            </w:r>
+            <w:r/>
+          </w:p>
+        </w:tc>
+        <w:tc>
+          <w:tcPr>
+            <w:tcW w:w="850" w:type="dxa"/>
+            <w:textDirection w:val="lrTb"/>
+            <w:noWrap w:val="false"/>
+          </w:tcPr>
+          <w:p>
+            <w:pPr>
+              <w:jc w:val="center"/>
+              <w:rPr>
+                <w:highlight w:val="none"/>
+              </w:rPr>
+            </w:pPr>
+            <w:r>
+              <w:rPr>
+                <w:sz w:val="28"/>
+                <w:highlight w:val="none"/>
+                <w:lang w:val="en-US"/>
+              </w:rPr>
+              <w:t xml:space="preserve">0</w:t>
+            </w:r>
+            <w:r>
+              <w:rPr>
+                <w:sz w:val="28"/>
+                <w:highlight w:val="none"/>
+              </w:rPr>
+            </w:r>
+            <w:r/>
+          </w:p>
+        </w:tc>
+        <w:tc>
+          <w:tcPr>
+            <w:tcW w:w="850" w:type="dxa"/>
+            <w:textDirection w:val="lrTb"/>
+            <w:noWrap w:val="false"/>
+          </w:tcPr>
+          <w:p>
+            <w:pPr>
+              <w:jc w:val="center"/>
+              <w:rPr>
+                <w:highlight w:val="none"/>
+              </w:rPr>
+            </w:pPr>
+            <w:r>
+              <w:rPr>
+                <w:sz w:val="28"/>
+                <w:highlight w:val="none"/>
+                <w:lang w:val="en-US"/>
+              </w:rPr>
+              <w:t xml:space="preserve">0</w:t>
+            </w:r>
+            <w:r>
+              <w:rPr>
+                <w:sz w:val="28"/>
+                <w:highlight w:val="none"/>
+              </w:rPr>
+            </w:r>
+            <w:r/>
+          </w:p>
+        </w:tc>
+        <w:tc>
+          <w:tcPr>
+            <w:tcW w:w="850" w:type="dxa"/>
+            <w:textDirection w:val="lrTb"/>
+            <w:noWrap w:val="false"/>
+          </w:tcPr>
+          <w:p>
+            <w:pPr>
+              <w:jc w:val="center"/>
+              <w:rPr>
+                <w:highlight w:val="none"/>
+              </w:rPr>
+            </w:pPr>
+            <w:r>
+              <w:rPr>
+                <w:sz w:val="28"/>
+                <w:highlight w:val="none"/>
+                <w:lang w:val="en-US"/>
+              </w:rPr>
+              <w:t xml:space="preserve">0</w:t>
+            </w:r>
+            <w:r>
+              <w:rPr>
+                <w:sz w:val="28"/>
+                <w:highlight w:val="none"/>
+              </w:rPr>
+            </w:r>
+            <w:r/>
+          </w:p>
+        </w:tc>
+        <w:tc>
+          <w:tcPr>
+            <w:tcW w:w="850" w:type="dxa"/>
+            <w:textDirection w:val="lrTb"/>
+            <w:noWrap w:val="false"/>
+          </w:tcPr>
+          <w:p>
+            <w:pPr>
+              <w:jc w:val="center"/>
+              <w:rPr>
+                <w:highlight w:val="none"/>
+              </w:rPr>
+            </w:pPr>
+            <w:r>
+              <w:rPr>
+                <w:sz w:val="28"/>
+                <w:highlight w:val="none"/>
+                <w:lang w:val="en-US"/>
+              </w:rPr>
+              <w:t xml:space="preserve">0</w:t>
+            </w:r>
+            <w:r>
+              <w:rPr>
+                <w:sz w:val="28"/>
+                <w:highlight w:val="none"/>
+              </w:rPr>
+            </w:r>
+            <w:r/>
+          </w:p>
+        </w:tc>
+        <w:tc>
+          <w:tcPr>
+            <w:tcW w:w="850" w:type="dxa"/>
+            <w:textDirection w:val="lrTb"/>
+            <w:noWrap w:val="false"/>
+          </w:tcPr>
+          <w:p>
+            <w:pPr>
+              <w:jc w:val="center"/>
+              <w:rPr>
+                <w:highlight w:val="none"/>
+              </w:rPr>
+            </w:pPr>
+            <w:r>
+              <w:rPr>
+                <w:sz w:val="28"/>
+                <w:highlight w:val="none"/>
+                <w:lang w:val="en-US"/>
+              </w:rPr>
+              <w:t xml:space="preserve">0</w:t>
+            </w:r>
+            <w:r>
+              <w:rPr>
+                <w:sz w:val="28"/>
+                <w:highlight w:val="none"/>
+              </w:rPr>
+            </w:r>
+            <w:r/>
+          </w:p>
+        </w:tc>
+        <w:tc>
+          <w:tcPr>
+            <w:tcW w:w="850" w:type="dxa"/>
+            <w:textDirection w:val="lrTb"/>
+            <w:noWrap w:val="false"/>
+          </w:tcPr>
+          <w:p>
+            <w:pPr>
+              <w:jc w:val="center"/>
+              <w:rPr>
+                <w:highlight w:val="none"/>
+              </w:rPr>
+            </w:pPr>
+            <w:r>
+              <w:rPr>
+                <w:sz w:val="28"/>
+                <w:highlight w:val="none"/>
+                <w:lang w:val="en-US"/>
+              </w:rPr>
+              <w:t xml:space="preserve">0</w:t>
+            </w:r>
+            <w:r>
+              <w:rPr>
+                <w:sz w:val="28"/>
+                <w:highlight w:val="none"/>
+              </w:rPr>
+            </w:r>
+            <w:r/>
+          </w:p>
+        </w:tc>
+        <w:tc>
+          <w:tcPr>
+            <w:tcW w:w="850" w:type="dxa"/>
+            <w:textDirection w:val="lrTb"/>
+            <w:noWrap w:val="false"/>
+          </w:tcPr>
+          <w:p>
+            <w:pPr>
+              <w:jc w:val="center"/>
+              <w:rPr>
+                <w:highlight w:val="none"/>
+              </w:rPr>
+            </w:pPr>
+            <w:r>
+              <w:rPr>
+                <w:sz w:val="28"/>
+                <w:highlight w:val="none"/>
+                <w:lang w:val="en-US"/>
+              </w:rPr>
+              <w:t xml:space="preserve">0</w:t>
+            </w:r>
+            <w:r>
+              <w:rPr>
+                <w:sz w:val="28"/>
+                <w:highlight w:val="none"/>
+              </w:rPr>
+            </w:r>
+            <w:r/>
+          </w:p>
+        </w:tc>
+        <w:tc>
+          <w:tcPr>
+            <w:tcW w:w="850" w:type="dxa"/>
+            <w:textDirection w:val="lrTb"/>
+            <w:noWrap w:val="false"/>
+          </w:tcPr>
+          <w:p>
+            <w:pPr>
+              <w:jc w:val="center"/>
+              <w:rPr>
+                <w:highlight w:val="none"/>
+              </w:rPr>
+            </w:pPr>
+            <w:r>
+              <w:rPr>
+                <w:sz w:val="28"/>
+                <w:highlight w:val="none"/>
+                <w:lang w:val="en-US"/>
+              </w:rPr>
+              <w:t xml:space="preserve">1</w:t>
+            </w:r>
+            <w:r>
+              <w:rPr>
+                <w:sz w:val="28"/>
+                <w:highlight w:val="none"/>
+              </w:rPr>
+            </w:r>
+            <w:r/>
+          </w:p>
+        </w:tc>
+        <w:tc>
+          <w:tcPr>
+            <w:tcW w:w="850" w:type="dxa"/>
+            <w:textDirection w:val="lrTb"/>
+            <w:noWrap w:val="false"/>
+          </w:tcPr>
+          <w:p>
+            <w:pPr>
+              <w:jc w:val="center"/>
+              <w:rPr>
+                <w:highlight w:val="none"/>
+              </w:rPr>
+            </w:pPr>
+            <w:r>
+              <w:rPr>
+                <w:sz w:val="28"/>
+                <w:highlight w:val="none"/>
+                <w:lang w:val="en-US"/>
+              </w:rPr>
+              <w:t xml:space="preserve">0</w:t>
+            </w:r>
+            <w:r>
+              <w:rPr>
+                <w:sz w:val="28"/>
+                <w:highlight w:val="none"/>
+              </w:rPr>
+            </w:r>
+            <w:r/>
+          </w:p>
+        </w:tc>
+      </w:tr>
+      <w:tr>
+        <w:trPr/>
+        <w:tc>
+          <w:tcPr>
+            <w:tcW w:w="850" w:type="dxa"/>
+            <w:textDirection w:val="lrTb"/>
+            <w:noWrap w:val="false"/>
+          </w:tcPr>
+          <w:p>
+            <w:pPr>
+              <w:jc w:val="center"/>
+              <w:rPr>
+                <w:highlight w:val="none"/>
+              </w:rPr>
+            </w:pPr>
+            <w:r>
+              <w:rPr>
+                <w:sz w:val="28"/>
+                <w:highlight w:val="none"/>
+                <w:lang w:val="en-US"/>
+              </w:rPr>
+              <w:t xml:space="preserve">1</w:t>
+            </w:r>
+            <w:r>
+              <w:rPr>
+                <w:sz w:val="28"/>
+                <w:highlight w:val="none"/>
+              </w:rPr>
+            </w:r>
+            <w:r/>
+          </w:p>
+        </w:tc>
+        <w:tc>
+          <w:tcPr>
+            <w:tcW w:w="850" w:type="dxa"/>
+            <w:textDirection w:val="lrTb"/>
+            <w:noWrap w:val="false"/>
+          </w:tcPr>
+          <w:p>
+            <w:pPr>
+              <w:jc w:val="center"/>
+              <w:rPr>
+                <w:highlight w:val="none"/>
+              </w:rPr>
+            </w:pPr>
+            <w:r>
+              <w:rPr>
+                <w:sz w:val="28"/>
+                <w:highlight w:val="none"/>
+                <w:lang w:val="en-US"/>
+              </w:rPr>
+              <w:t xml:space="preserve">1</w:t>
+            </w:r>
+            <w:r>
+              <w:rPr>
+                <w:sz w:val="28"/>
+                <w:highlight w:val="none"/>
+              </w:rPr>
+            </w:r>
+            <w:r/>
+          </w:p>
+        </w:tc>
+        <w:tc>
+          <w:tcPr>
+            <w:tcW w:w="850" w:type="dxa"/>
+            <w:textDirection w:val="lrTb"/>
+            <w:noWrap w:val="false"/>
+          </w:tcPr>
+          <w:p>
+            <w:pPr>
+              <w:jc w:val="center"/>
+              <w:rPr>
+                <w:highlight w:val="none"/>
+              </w:rPr>
+            </w:pPr>
+            <w:r>
+              <w:rPr>
+                <w:sz w:val="28"/>
+                <w:highlight w:val="none"/>
+                <w:lang w:val="en-US"/>
+              </w:rPr>
+              <w:t xml:space="preserve">1</w:t>
+            </w:r>
+            <w:r>
+              <w:rPr>
+                <w:sz w:val="28"/>
+                <w:highlight w:val="none"/>
+              </w:rPr>
+            </w:r>
+            <w:r/>
+          </w:p>
+        </w:tc>
+        <w:tc>
+          <w:tcPr>
+            <w:tcW w:w="850" w:type="dxa"/>
+            <w:textDirection w:val="lrTb"/>
+            <w:noWrap w:val="false"/>
+          </w:tcPr>
+          <w:p>
+            <w:pPr>
+              <w:jc w:val="center"/>
+              <w:rPr>
+                <w:highlight w:val="none"/>
+              </w:rPr>
+            </w:pPr>
+            <w:r>
+              <w:rPr>
+                <w:sz w:val="28"/>
+                <w:highlight w:val="none"/>
+                <w:lang w:val="en-US"/>
+              </w:rPr>
+              <w:t xml:space="preserve">0</w:t>
+            </w:r>
+            <w:r>
+              <w:rPr>
+                <w:sz w:val="28"/>
+                <w:highlight w:val="none"/>
+              </w:rPr>
+            </w:r>
+            <w:r/>
+          </w:p>
+        </w:tc>
+        <w:tc>
+          <w:tcPr>
+            <w:tcW w:w="850" w:type="dxa"/>
+            <w:textDirection w:val="lrTb"/>
+            <w:noWrap w:val="false"/>
+          </w:tcPr>
+          <w:p>
+            <w:pPr>
+              <w:jc w:val="center"/>
+              <w:rPr>
+                <w:highlight w:val="none"/>
+              </w:rPr>
+            </w:pPr>
+            <w:r>
+              <w:rPr>
+                <w:sz w:val="28"/>
+                <w:highlight w:val="none"/>
+                <w:lang w:val="en-US"/>
+              </w:rPr>
+              <w:t xml:space="preserve">0</w:t>
+            </w:r>
+            <w:r>
+              <w:rPr>
+                <w:sz w:val="28"/>
+                <w:highlight w:val="none"/>
+              </w:rPr>
+            </w:r>
+            <w:r/>
+          </w:p>
+        </w:tc>
+        <w:tc>
+          <w:tcPr>
+            <w:tcW w:w="850" w:type="dxa"/>
+            <w:textDirection w:val="lrTb"/>
+            <w:noWrap w:val="false"/>
+          </w:tcPr>
+          <w:p>
+            <w:pPr>
+              <w:jc w:val="center"/>
+              <w:rPr>
+                <w:highlight w:val="none"/>
+              </w:rPr>
+            </w:pPr>
+            <w:r>
+              <w:rPr>
+                <w:sz w:val="28"/>
+                <w:highlight w:val="none"/>
+                <w:lang w:val="en-US"/>
+              </w:rPr>
+              <w:t xml:space="preserve">0</w:t>
+            </w:r>
+            <w:r>
+              <w:rPr>
+                <w:sz w:val="28"/>
+                <w:highlight w:val="none"/>
+              </w:rPr>
+            </w:r>
+            <w:r/>
+          </w:p>
+        </w:tc>
+        <w:tc>
+          <w:tcPr>
+            <w:tcW w:w="850" w:type="dxa"/>
+            <w:textDirection w:val="lrTb"/>
+            <w:noWrap w:val="false"/>
+          </w:tcPr>
+          <w:p>
+            <w:pPr>
+              <w:jc w:val="center"/>
+              <w:rPr>
+                <w:highlight w:val="none"/>
+              </w:rPr>
+            </w:pPr>
+            <w:r>
+              <w:rPr>
+                <w:sz w:val="28"/>
+                <w:highlight w:val="none"/>
+                <w:lang w:val="en-US"/>
+              </w:rPr>
+              <w:t xml:space="preserve">0</w:t>
+            </w:r>
+            <w:r>
+              <w:rPr>
+                <w:sz w:val="28"/>
+                <w:highlight w:val="none"/>
+              </w:rPr>
+            </w:r>
+            <w:r/>
+          </w:p>
+        </w:tc>
+        <w:tc>
+          <w:tcPr>
+            <w:tcW w:w="850" w:type="dxa"/>
+            <w:textDirection w:val="lrTb"/>
+            <w:noWrap w:val="false"/>
+          </w:tcPr>
+          <w:p>
+            <w:pPr>
+              <w:jc w:val="center"/>
+              <w:rPr>
+                <w:highlight w:val="none"/>
+              </w:rPr>
+            </w:pPr>
+            <w:r>
+              <w:rPr>
+                <w:sz w:val="28"/>
+                <w:highlight w:val="none"/>
+                <w:lang w:val="en-US"/>
+              </w:rPr>
+              <w:t xml:space="preserve">0</w:t>
+            </w:r>
+            <w:r>
+              <w:rPr>
+                <w:sz w:val="28"/>
+                <w:highlight w:val="none"/>
+              </w:rPr>
+            </w:r>
+            <w:r/>
+          </w:p>
+        </w:tc>
+        <w:tc>
+          <w:tcPr>
+            <w:tcW w:w="850" w:type="dxa"/>
+            <w:textDirection w:val="lrTb"/>
+            <w:noWrap w:val="false"/>
+          </w:tcPr>
+          <w:p>
+            <w:pPr>
+              <w:jc w:val="center"/>
+              <w:rPr>
+                <w:highlight w:val="none"/>
+              </w:rPr>
+            </w:pPr>
+            <w:r>
+              <w:rPr>
+                <w:sz w:val="28"/>
+                <w:highlight w:val="none"/>
+                <w:lang w:val="en-US"/>
+              </w:rPr>
+              <w:t xml:space="preserve">0</w:t>
+            </w:r>
+            <w:r>
+              <w:rPr>
+                <w:sz w:val="28"/>
+                <w:highlight w:val="none"/>
+              </w:rPr>
+            </w:r>
+            <w:r/>
+          </w:p>
+        </w:tc>
+        <w:tc>
+          <w:tcPr>
+            <w:tcW w:w="850" w:type="dxa"/>
+            <w:textDirection w:val="lrTb"/>
+            <w:noWrap w:val="false"/>
+          </w:tcPr>
+          <w:p>
+            <w:pPr>
+              <w:jc w:val="center"/>
+              <w:rPr>
+                <w:highlight w:val="none"/>
+              </w:rPr>
+            </w:pPr>
+            <w:r>
+              <w:rPr>
+                <w:sz w:val="28"/>
+                <w:highlight w:val="none"/>
+                <w:lang w:val="en-US"/>
+              </w:rPr>
+              <w:t xml:space="preserve">0</w:t>
+            </w:r>
+            <w:r>
+              <w:rPr>
+                <w:sz w:val="28"/>
+                <w:highlight w:val="none"/>
+              </w:rPr>
+            </w:r>
+            <w:r/>
+          </w:p>
+        </w:tc>
+        <w:tc>
+          <w:tcPr>
+            <w:tcW w:w="850" w:type="dxa"/>
+            <w:textDirection w:val="lrTb"/>
+            <w:noWrap w:val="false"/>
+          </w:tcPr>
+          <w:p>
+            <w:pPr>
+              <w:jc w:val="center"/>
+              <w:rPr>
+                <w:highlight w:val="none"/>
+              </w:rPr>
+            </w:pPr>
+            <w:r>
+              <w:rPr>
+                <w:sz w:val="28"/>
+                <w:highlight w:val="none"/>
+                <w:lang w:val="en-US"/>
+              </w:rPr>
+              <w:t xml:space="preserve">1</w:t>
+            </w:r>
+            <w:r>
+              <w:rPr>
+                <w:sz w:val="28"/>
+                <w:highlight w:val="none"/>
+              </w:rPr>
+            </w:r>
+            <w:r/>
+          </w:p>
+        </w:tc>
+      </w:tr>
+    </w:tbl>
+    <w:p>
+      <w:pPr>
+        <w:jc w:val="left"/>
+        <w:rPr>
           <w:sz w:val="40"/>
+          <w:highlight w:val="none"/>
+        </w:rPr>
+      </w:pPr>
+      <w:r>
+        <w:rPr>
+          <w:sz w:val="28"/>
+          <w:highlight w:val="none"/>
+        </w:rPr>
+      </w:r>
+      <w:r>
+        <w:rPr>
+          <w:sz w:val="28"/>
+          <w:highlight w:val="none"/>
+        </w:rPr>
+      </w:r>
+    </w:p>
+    <w:p>
+      <w:pPr>
+        <w:jc w:val="both"/>
+      </w:pPr>
+      <w:r>
+        <w:rPr>
+          <w:sz w:val="28"/>
+          <w:highlight w:val="none"/>
+        </w:rPr>
+        <w:t xml:space="preserve">4) Исследовать работоспособность дешифраторов ИС 533ИД7 (74LS138)</w:t>
+      </w:r>
+      <w:r>
+        <w:rPr>
+          <w:sz w:val="28"/>
+          <w:highlight w:val="none"/>
+        </w:rPr>
+      </w:r>
+    </w:p>
+    <w:p>
+      <w:pPr>
+        <w:jc w:val="both"/>
+      </w:pPr>
+      <w:r>
+        <w:rPr>
+          <w:sz w:val="28"/>
+          <w:highlight w:val="none"/>
+        </w:rPr>
+      </w:r>
+      <w:r>
+        <w:rPr>
+          <w:sz w:val="28"/>
+          <w:highlight w:val="none"/>
+        </w:rPr>
+      </w:r>
+    </w:p>
+    <w:p>
+      <w:pPr>
+        <w:jc w:val="both"/>
+        <w:rPr>
+          <w:sz w:val="28"/>
+          <w:highlight w:val="none"/>
+        </w:rPr>
+      </w:pPr>
+      <w:r>
+        <w:rPr>
+          <w:sz w:val="28"/>
+          <w:highlight w:val="none"/>
+        </w:rPr>
+        <w:t xml:space="preserve">а)</w:t>
+        <w:tab/>
+        <w:t xml:space="preserve">Снять временные диаграммы сигналов нестробируемого дешифратора DC 3-8 ИС533ИД7, подавая на его адресные входы 1, 2, 4 сигналы Q0, Q1, Q2 с выходов счетчика, а на входы разрешения Е1, Е2, Е3 – сигналы лог. 1, 0, 0 соответственно; </w:t>
+      </w:r>
+      <w:r>
+        <w:rPr>
+          <w:sz w:val="28"/>
+          <w:highlight w:val="none"/>
+        </w:rPr>
+      </w:r>
+      <w:r>
+        <w:rPr>
+          <w:sz w:val="28"/>
+          <w:highlight w:val="none"/>
+        </w:rPr>
+      </w:r>
+      <w:r>
+        <w:rPr>
+          <w:sz w:val="28"/>
+          <w:highlight w:val="none"/>
+        </w:rPr>
+      </w:r>
+    </w:p>
+    <w:p>
+      <w:pPr>
+        <w:jc w:val="both"/>
+        <w:rPr>
+          <w:sz w:val="28"/>
+          <w:highlight w:val="none"/>
+        </w:rPr>
+      </w:pPr>
+      <w:r>
+        <w:rPr>
+          <w:sz w:val="28"/>
+          <w:highlight w:val="none"/>
+        </w:rPr>
+      </w:r>
+      <w:r>
+        <w:rPr>
+          <w:sz w:val="28"/>
+          <w:highlight w:val="none"/>
+        </w:rPr>
+      </w:r>
+    </w:p>
+    <w:p>
+      <w:pPr>
+        <w:jc w:val="both"/>
+        <w:rPr>
+          <w:highlight w:val="none"/>
+        </w:rPr>
+      </w:pPr>
+      <w:r>
+        <w:rPr>
+          <w:sz w:val="28"/>
+          <w:highlight w:val="none"/>
+        </w:rPr>
+      </w:r>
+      <w:r>
+        <mc:AlternateContent>
+          <mc:Choice Requires="wpg">
+            <w:drawing>
+              <wp:inline xmlns:wp="http://schemas.openxmlformats.org/drawingml/2006/wordprocessingDrawing" distT="0" distB="0" distL="0" distR="0">
+                <wp:extent cx="6330408" cy="2209437"/>
+                <wp:effectExtent l="0" t="0" r="0" b="0"/>
+                <wp:docPr id="15" name="" hidden="false"/>
+                <wp:cNvGraphicFramePr>
+                  <a:graphicFrameLocks xmlns:a="http://schemas.openxmlformats.org/drawingml/2006/main" noChangeAspect="true"/>
+                </wp:cNvGraphicFramePr>
+                <a:graphic xmlns:a="http://schemas.openxmlformats.org/drawingml/2006/main">
+                  <a:graphicData uri="http://schemas.openxmlformats.org/drawingml/2006/picture">
+                    <pic:pic xmlns:pic="http://schemas.openxmlformats.org/drawingml/2006/picture">
+                      <pic:nvPicPr>
+                        <pic:cNvPr id="16" name="" hidden="0"/>
+                        <pic:cNvPicPr>
+                          <a:picLocks noChangeAspect="1"/>
+                        </pic:cNvPicPr>
+                        <pic:nvPr isPhoto="0" userDrawn="0"/>
+                      </pic:nvPicPr>
+                      <pic:blipFill>
+                        <a:blip r:embed="rId22"/>
+                        <a:stretch/>
+                      </pic:blipFill>
+                      <pic:spPr bwMode="auto">
+                        <a:xfrm flipH="0" flipV="0">
+                          <a:off x="0" y="0"/>
+                          <a:ext cx="6330408" cy="2209436"/>
+                        </a:xfrm>
+                        <a:prstGeom prst="rect">
+                          <a:avLst/>
+                        </a:prstGeom>
+                      </pic:spPr>
+                    </pic:pic>
+                  </a:graphicData>
+                </a:graphic>
+              </wp:inline>
+            </w:drawing>
+          </mc:Choice>
+          <mc:Fallback>
+            <w:pict>
+              <v:shapetype type="#_x0000_t75" o:spt="75" coordsize="21600,21600" o:preferrelative="t" path="m@4@5l@4@11@9@11@9@5xe">
+                <v:formulas>
+                  <v:f eqn="if lineDrawn pixelLineWidth 0"/>
+                  <v:f eqn="sum @0 1 0"/>
+                  <v:f eqn="sum 0 0 @1"/>
+                  <v:f eqn="prod @2 1 2"/>
+                  <v:f eqn="prod @3 21600 pixelWidth"/>
+                  <v:f eqn="prod @3 21600 pixelHeight"/>
+                  <v:f eqn="sum @0 0 1"/>
+                  <v:f eqn="prod @6 1 2"/>
+                  <v:f eqn="prod @7 21600 pixelWidth"/>
+                  <v:f eqn="sum @8 21600 0"/>
+                  <v:f eqn="prod @7 21600 pixelHeight"/>
+                  <v:f eqn="sum @10 21600 0"/>
+                </v:formulas>
+              </v:shapetype>
+              <v:shape id="_x0000_i14" o:spid="_x0000_s14" type="#_x0000_t75" style="mso-wrap-distance-left:0.0pt;mso-wrap-distance-top:0.0pt;mso-wrap-distance-right:0.0pt;mso-wrap-distance-bottom:0.0pt;width:498.5pt;height:174.0pt;" stroked="false">
+                <v:path textboxrect="0,0,0,0"/>
+                <v:imagedata r:id="rId22" o:title=""/>
+              </v:shape>
+            </w:pict>
+          </mc:Fallback>
+        </mc:AlternateContent>
+      </w:r>
+      <w:r>
+        <w:rPr>
+          <w:sz w:val="28"/>
+          <w:highlight w:val="none"/>
+        </w:rPr>
+      </w:r>
+      <w:r/>
+      <w:r>
+        <w:rPr>
+          <w:sz w:val="28"/>
+          <w:highlight w:val="none"/>
+        </w:rPr>
+      </w:r>
+      <w:r>
+        <w:rPr>
+          <w:sz w:val="28"/>
+          <w:highlight w:val="none"/>
+        </w:rPr>
+      </w:r>
+    </w:p>
+    <w:p>
+      <w:pPr>
+        <w:jc w:val="center"/>
+        <w:rPr>
+          <w:sz w:val="28"/>
+          <w:highlight w:val="none"/>
+        </w:rPr>
+      </w:pPr>
+      <w:r>
+        <w:rPr>
+          <w:sz w:val="28"/>
+          <w:highlight w:val="none"/>
+        </w:rPr>
+        <w:t xml:space="preserve">Рисунок 12 - схема с </w:t>
+      </w:r>
+      <w:r>
+        <w:rPr>
+          <w:sz w:val="28"/>
+          <w:highlight w:val="none"/>
+        </w:rPr>
+        <w:t xml:space="preserve"> дешифратором 533ИД7 (74LS138)</w:t>
+      </w:r>
+      <w:r>
+        <w:rPr>
+          <w:sz w:val="28"/>
+          <w:highlight w:val="none"/>
+        </w:rPr>
+      </w:r>
+      <w:r>
+        <w:rPr>
+          <w:sz w:val="40"/>
+          <w:highlight w:val="none"/>
+        </w:rPr>
+      </w:r>
+    </w:p>
+    <w:p>
+      <w:pPr>
+        <w:jc w:val="center"/>
+        <w:rPr>
+          <w:highlight w:val="none"/>
+        </w:rPr>
+      </w:pPr>
+      <w:r>
+        <w:rPr>
+          <w:sz w:val="28"/>
+          <w:highlight w:val="none"/>
+        </w:rPr>
+      </w:r>
+      <w:r>
+        <mc:AlternateContent>
+          <mc:Choice Requires="wpg">
+            <w:drawing>
+              <wp:inline xmlns:wp="http://schemas.openxmlformats.org/drawingml/2006/wordprocessingDrawing" distT="0" distB="0" distL="0" distR="0">
+                <wp:extent cx="3937617" cy="2079842"/>
+                <wp:effectExtent l="0" t="0" r="0" b="0"/>
+                <wp:docPr id="16" name="" hidden="false"/>
+                <wp:cNvGraphicFramePr>
+                  <a:graphicFrameLocks xmlns:a="http://schemas.openxmlformats.org/drawingml/2006/main" noChangeAspect="true"/>
+                </wp:cNvGraphicFramePr>
+                <a:graphic xmlns:a="http://schemas.openxmlformats.org/drawingml/2006/main">
+                  <a:graphicData uri="http://schemas.openxmlformats.org/drawingml/2006/picture">
+                    <pic:pic xmlns:pic="http://schemas.openxmlformats.org/drawingml/2006/picture">
+                      <pic:nvPicPr>
+                        <pic:cNvPr id="17" name="" hidden="0"/>
+                        <pic:cNvPicPr>
+                          <a:picLocks noChangeAspect="1"/>
+                        </pic:cNvPicPr>
+                        <pic:nvPr isPhoto="0" userDrawn="0"/>
+                      </pic:nvPicPr>
+                      <pic:blipFill>
+                        <a:blip r:embed="rId23"/>
+                        <a:stretch/>
+                      </pic:blipFill>
+                      <pic:spPr bwMode="auto">
+                        <a:xfrm flipH="0" flipV="0">
+                          <a:off x="0" y="0"/>
+                          <a:ext cx="3937617" cy="2079842"/>
+                        </a:xfrm>
+                        <a:prstGeom prst="rect">
+                          <a:avLst/>
+                        </a:prstGeom>
+                      </pic:spPr>
+                    </pic:pic>
+                  </a:graphicData>
+                </a:graphic>
+              </wp:inline>
+            </w:drawing>
+          </mc:Choice>
+          <mc:Fallback>
+            <w:pict>
+              <v:shapetype type="#_x0000_t75" o:spt="75" coordsize="21600,21600" o:preferrelative="t" path="m@4@5l@4@11@9@11@9@5xe">
+                <v:formulas>
+                  <v:f eqn="if lineDrawn pixelLineWidth 0"/>
+                  <v:f eqn="sum @0 1 0"/>
+                  <v:f eqn="sum 0 0 @1"/>
+                  <v:f eqn="prod @2 1 2"/>
+                  <v:f eqn="prod @3 21600 pixelWidth"/>
+                  <v:f eqn="prod @3 21600 pixelHeight"/>
+                  <v:f eqn="sum @0 0 1"/>
+                  <v:f eqn="prod @6 1 2"/>
+                  <v:f eqn="prod @7 21600 pixelWidth"/>
+                  <v:f eqn="sum @8 21600 0"/>
+                  <v:f eqn="prod @7 21600 pixelHeight"/>
+                  <v:f eqn="sum @10 21600 0"/>
+                </v:formulas>
+              </v:shapetype>
+              <v:shape id="_x0000_i15" o:spid="_x0000_s15" type="#_x0000_t75" style="mso-wrap-distance-left:0.0pt;mso-wrap-distance-top:0.0pt;mso-wrap-distance-right:0.0pt;mso-wrap-distance-bottom:0.0pt;width:310.0pt;height:163.8pt;" stroked="false">
+                <v:path textboxrect="0,0,0,0"/>
+                <v:imagedata r:id="rId23" o:title=""/>
+              </v:shape>
+            </w:pict>
+          </mc:Fallback>
+        </mc:AlternateContent>
+      </w:r>
+      <w:r>
+        <w:rPr>
+          <w:sz w:val="28"/>
+          <w:highlight w:val="none"/>
+        </w:rPr>
+      </w:r>
+      <w:r/>
+      <w:r>
+        <w:rPr>
+          <w:sz w:val="28"/>
+          <w:highlight w:val="none"/>
+        </w:rPr>
+      </w:r>
+      <w:r>
+        <w:rPr>
+          <w:sz w:val="28"/>
+          <w:highlight w:val="none"/>
+        </w:rPr>
+      </w:r>
+    </w:p>
+    <w:p>
+      <w:pPr>
+        <w:jc w:val="center"/>
+        <w:rPr>
+          <w:sz w:val="28"/>
+          <w:highlight w:val="none"/>
+        </w:rPr>
+      </w:pPr>
+      <w:r>
+        <w:rPr>
+          <w:sz w:val="28"/>
+          <w:highlight w:val="none"/>
+        </w:rPr>
+        <w:t xml:space="preserve">Рисунок 13 - временные диаграммы выходных сигналов </w:t>
+      </w:r>
+      <w:r>
+        <w:rPr>
+          <w:sz w:val="28"/>
+          <w:highlight w:val="none"/>
+        </w:rPr>
+        <w:t xml:space="preserve">533ИД7 (74LS138)</w:t>
+      </w:r>
+      <w:r/>
+      <w:r>
+        <w:rPr>
+          <w:sz w:val="28"/>
+          <w:highlight w:val="none"/>
+        </w:rPr>
+      </w:r>
+      <w:r>
+        <w:rPr>
+          <w:sz w:val="52"/>
+          <w:highlight w:val="none"/>
+        </w:rPr>
+      </w:r>
+    </w:p>
+    <w:p>
+      <w:pPr>
+        <w:jc w:val="center"/>
+        <w:rPr>
+          <w:sz w:val="28"/>
+          <w:highlight w:val="none"/>
+        </w:rPr>
+      </w:pPr>
+      <w:r>
+        <w:rPr>
+          <w:sz w:val="28"/>
+          <w:highlight w:val="none"/>
+        </w:rPr>
+      </w:r>
+      <w:r>
+        <w:rPr>
+          <w:sz w:val="28"/>
+          <w:highlight w:val="none"/>
+        </w:rPr>
+      </w:r>
+    </w:p>
+    <w:p>
+      <w:pPr>
+        <w:jc w:val="both"/>
+        <w:rPr>
+          <w:sz w:val="28"/>
+          <w:highlight w:val="none"/>
+        </w:rPr>
+      </w:pPr>
+      <w:r>
+        <w:rPr>
+          <w:sz w:val="28"/>
+          <w:highlight w:val="none"/>
+        </w:rPr>
+      </w:r>
+      <w:r>
+        <w:rPr>
+          <w:sz w:val="28"/>
+          <w:highlight w:val="none"/>
+        </w:rPr>
+        <w:t xml:space="preserve">б)</w:t>
+        <w:tab/>
+        <w:t xml:space="preserve">Собрать схему дешифратора DC 5-32 cогласно методике наращивания числа входов и снять временные диаграммы сигналов, подавая на его адресные входы сигналы Q0, Q1, Q2, Q3, Q4 c выходов 5-разрядного счетчика, а на входы разрешения – импульсы генератора , зад</w:t>
+      </w:r>
+      <w:r>
+        <w:rPr>
+          <w:sz w:val="28"/>
+          <w:highlight w:val="none"/>
+        </w:rPr>
+        <w:t xml:space="preserve">ержанные линией задержки макета.</w:t>
+      </w:r>
+      <w:r>
+        <w:rPr>
+          <w:sz w:val="28"/>
+          <w:highlight w:val="none"/>
+        </w:rPr>
+      </w:r>
+      <w:r>
+        <w:rPr>
+          <w:sz w:val="28"/>
+          <w:highlight w:val="none"/>
+        </w:rPr>
+      </w:r>
+    </w:p>
+    <w:p>
+      <w:pPr>
+        <w:shd w:val="nil"/>
+        <w:rPr>
+          <w:sz w:val="52"/>
+          <w:highlight w:val="none"/>
+        </w:rPr>
+      </w:pPr>
+      <w:r>
+        <w:rPr>
+          <w:sz w:val="52"/>
+          <w:highlight w:val="none"/>
+        </w:rPr>
+        <w:br w:type="page"/>
+      </w:r>
+      <w:r>
+        <w:rPr>
+          <w:sz w:val="52"/>
+          <w:highlight w:val="none"/>
+        </w:rPr>
+      </w:r>
+    </w:p>
+    <w:p>
+      <w:pPr>
+        <w:jc w:val="center"/>
+        <w:rPr>
+          <w:highlight w:val="none"/>
+        </w:rPr>
+      </w:pPr>
+      <w:r>
+        <w:rPr>
+          <w:sz w:val="28"/>
+          <w:highlight w:val="none"/>
+        </w:rPr>
+      </w:r>
+      <w:r>
+        <mc:AlternateContent>
+          <mc:Choice Requires="wpg">
+            <w:drawing>
+              <wp:inline xmlns:wp="http://schemas.openxmlformats.org/drawingml/2006/wordprocessingDrawing" distT="0" distB="0" distL="0" distR="0">
+                <wp:extent cx="4980445" cy="3540833"/>
+                <wp:effectExtent l="0" t="0" r="0" b="0"/>
+                <wp:docPr id="17" name="" hidden="false"/>
+                <wp:cNvGraphicFramePr>
+                  <a:graphicFrameLocks xmlns:a="http://schemas.openxmlformats.org/drawingml/2006/main" noChangeAspect="true"/>
+                </wp:cNvGraphicFramePr>
+                <a:graphic xmlns:a="http://schemas.openxmlformats.org/drawingml/2006/main">
+                  <a:graphicData uri="http://schemas.openxmlformats.org/drawingml/2006/picture">
+                    <pic:pic xmlns:pic="http://schemas.openxmlformats.org/drawingml/2006/picture">
+                      <pic:nvPicPr>
+                        <pic:cNvPr id="18" name="" hidden="0"/>
+                        <pic:cNvPicPr>
+                          <a:picLocks noChangeAspect="1"/>
+                        </pic:cNvPicPr>
+                        <pic:nvPr isPhoto="0" userDrawn="0"/>
+                      </pic:nvPicPr>
+                      <pic:blipFill>
+                        <a:blip r:embed="rId24"/>
+                        <a:stretch/>
+                      </pic:blipFill>
+                      <pic:spPr bwMode="auto">
+                        <a:xfrm flipH="0" flipV="0">
+                          <a:off x="0" y="0"/>
+                          <a:ext cx="4980444" cy="3540832"/>
+                        </a:xfrm>
+                        <a:prstGeom prst="rect">
+                          <a:avLst/>
+                        </a:prstGeom>
+                      </pic:spPr>
+                    </pic:pic>
+                  </a:graphicData>
+                </a:graphic>
+              </wp:inline>
+            </w:drawing>
+          </mc:Choice>
+          <mc:Fallback>
+            <w:pict>
+              <v:shapetype type="#_x0000_t75" o:spt="75" coordsize="21600,21600" o:preferrelative="t" path="m@4@5l@4@11@9@11@9@5xe">
+                <v:formulas>
+                  <v:f eqn="if lineDrawn pixelLineWidth 0"/>
+                  <v:f eqn="sum @0 1 0"/>
+                  <v:f eqn="sum 0 0 @1"/>
+                  <v:f eqn="prod @2 1 2"/>
+                  <v:f eqn="prod @3 21600 pixelWidth"/>
+                  <v:f eqn="prod @3 21600 pixelHeight"/>
+                  <v:f eqn="sum @0 0 1"/>
+                  <v:f eqn="prod @6 1 2"/>
+                  <v:f eqn="prod @7 21600 pixelWidth"/>
+                  <v:f eqn="sum @8 21600 0"/>
+                  <v:f eqn="prod @7 21600 pixelHeight"/>
+                  <v:f eqn="sum @10 21600 0"/>
+                </v:formulas>
+              </v:shapetype>
+              <v:shape id="_x0000_i16" o:spid="_x0000_s16" type="#_x0000_t75" style="mso-wrap-distance-left:0.0pt;mso-wrap-distance-top:0.0pt;mso-wrap-distance-right:0.0pt;mso-wrap-distance-bottom:0.0pt;width:392.2pt;height:278.8pt;" stroked="false">
+                <v:path textboxrect="0,0,0,0"/>
+                <v:imagedata r:id="rId24" o:title=""/>
+              </v:shape>
+            </w:pict>
+          </mc:Fallback>
+        </mc:AlternateContent>
+      </w:r>
+      <w:r>
+        <w:rPr>
+          <w:sz w:val="28"/>
+          <w:highlight w:val="none"/>
+        </w:rPr>
+      </w:r>
+      <w:r>
+        <w:rPr>
+          <w:sz w:val="28"/>
+          <w:highlight w:val="none"/>
+        </w:rPr>
+      </w:r>
+    </w:p>
+    <w:p>
+      <w:pPr>
+        <w:jc w:val="center"/>
+        <w:rPr>
+          <w:sz w:val="28"/>
+          <w:highlight w:val="none"/>
+        </w:rPr>
+      </w:pPr>
+      <w:r>
+        <w:rPr>
+          <w:sz w:val="28"/>
+          <w:highlight w:val="none"/>
+        </w:rPr>
+        <w:t xml:space="preserve">Рисунок 14 - схема дешифратора 5-32</w:t>
+      </w:r>
+      <w:r>
+        <w:rPr>
+          <w:sz w:val="28"/>
+          <w:highlight w:val="none"/>
+        </w:rPr>
+      </w:r>
+      <w:r>
+        <w:rPr>
+          <w:sz w:val="28"/>
+          <w:highlight w:val="none"/>
+        </w:rPr>
+      </w:r>
+    </w:p>
+    <w:p>
+      <w:pPr>
+        <w:jc w:val="center"/>
+        <w:rPr>
+          <w:sz w:val="28"/>
+          <w:highlight w:val="none"/>
+        </w:rPr>
+      </w:pPr>
+      <w:r>
+        <w:rPr>
+          <w:sz w:val="28"/>
+          <w:highlight w:val="none"/>
+        </w:rPr>
+      </w:r>
+      <w:r>
+        <w:rPr>
+          <w:sz w:val="28"/>
+          <w:highlight w:val="none"/>
+        </w:rPr>
+      </w:r>
+    </w:p>
+    <w:p>
+      <w:pPr>
+        <w:jc w:val="center"/>
+        <w:rPr>
+          <w:highlight w:val="none"/>
+        </w:rPr>
+      </w:pPr>
+      <w:r>
+        <w:rPr>
+          <w:sz w:val="28"/>
+          <w:highlight w:val="none"/>
+        </w:rPr>
+      </w:r>
+      <w:r>
+        <mc:AlternateContent>
+          <mc:Choice Requires="wpg">
+            <w:drawing>
+              <wp:inline xmlns:wp="http://schemas.openxmlformats.org/drawingml/2006/wordprocessingDrawing" distT="0" distB="0" distL="0" distR="0">
+                <wp:extent cx="5409529" cy="1678566"/>
+                <wp:effectExtent l="0" t="0" r="0" b="0"/>
+                <wp:docPr id="18" name="" hidden="false"/>
+                <wp:cNvGraphicFramePr>
+                  <a:graphicFrameLocks xmlns:a="http://schemas.openxmlformats.org/drawingml/2006/main" noChangeAspect="true"/>
+                </wp:cNvGraphicFramePr>
+                <a:graphic xmlns:a="http://schemas.openxmlformats.org/drawingml/2006/main">
+                  <a:graphicData uri="http://schemas.openxmlformats.org/drawingml/2006/picture">
+                    <pic:pic xmlns:pic="http://schemas.openxmlformats.org/drawingml/2006/picture">
+                      <pic:nvPicPr>
+                        <pic:cNvPr id="19" name="" hidden="0"/>
+                        <pic:cNvPicPr>
+                          <a:picLocks noChangeAspect="1"/>
+                        </pic:cNvPicPr>
+                        <pic:nvPr isPhoto="0" userDrawn="0"/>
+                      </pic:nvPicPr>
+                      <pic:blipFill>
+                        <a:blip r:embed="rId25"/>
+                        <a:stretch/>
+                      </pic:blipFill>
+                      <pic:spPr bwMode="auto">
+                        <a:xfrm flipH="0" flipV="0">
+                          <a:off x="0" y="0"/>
+                          <a:ext cx="5409528" cy="1678566"/>
+                        </a:xfrm>
+                        <a:prstGeom prst="rect">
+                          <a:avLst/>
+                        </a:prstGeom>
+                      </pic:spPr>
+                    </pic:pic>
+                  </a:graphicData>
+                </a:graphic>
+              </wp:inline>
+            </w:drawing>
+          </mc:Choice>
+          <mc:Fallback>
+            <w:pict>
+              <v:shapetype type="#_x0000_t75" o:spt="75" coordsize="21600,21600" o:preferrelative="t" path="m@4@5l@4@11@9@11@9@5xe">
+                <v:formulas>
+                  <v:f eqn="if lineDrawn pixelLineWidth 0"/>
+                  <v:f eqn="sum @0 1 0"/>
+                  <v:f eqn="sum 0 0 @1"/>
+                  <v:f eqn="prod @2 1 2"/>
+                  <v:f eqn="prod @3 21600 pixelWidth"/>
+                  <v:f eqn="prod @3 21600 pixelHeight"/>
+                  <v:f eqn="sum @0 0 1"/>
+                  <v:f eqn="prod @6 1 2"/>
+                  <v:f eqn="prod @7 21600 pixelWidth"/>
+                  <v:f eqn="sum @8 21600 0"/>
+                  <v:f eqn="prod @7 21600 pixelHeight"/>
+                  <v:f eqn="sum @10 21600 0"/>
+                </v:formulas>
+              </v:shapetype>
+              <v:shape id="_x0000_i17" o:spid="_x0000_s17" type="#_x0000_t75" style="mso-wrap-distance-left:0.0pt;mso-wrap-distance-top:0.0pt;mso-wrap-distance-right:0.0pt;mso-wrap-distance-bottom:0.0pt;width:425.9pt;height:132.2pt;" stroked="false">
+                <v:path textboxrect="0,0,0,0"/>
+                <v:imagedata r:id="rId25" o:title=""/>
+              </v:shape>
+            </w:pict>
+          </mc:Fallback>
+        </mc:AlternateContent>
+      </w:r>
+      <w:r>
+        <w:rPr>
+          <w:sz w:val="28"/>
+          <w:highlight w:val="none"/>
+        </w:rPr>
+      </w:r>
+      <w:r>
+        <w:rPr>
+          <w:sz w:val="28"/>
+          <w:highlight w:val="none"/>
+        </w:rPr>
+      </w:r>
+    </w:p>
+    <w:p>
+      <w:pPr>
+        <w:jc w:val="center"/>
+        <w:rPr>
+          <w:sz w:val="28"/>
+          <w:highlight w:val="none"/>
+        </w:rPr>
+      </w:pPr>
+      <w:r>
+        <w:rPr>
+          <w:sz w:val="28"/>
+          <w:highlight w:val="none"/>
+        </w:rPr>
+        <w:t xml:space="preserve">Рисунок 15 - временная диаграмма входных сигналов</w:t>
+      </w:r>
+      <w:r>
+        <w:rPr>
+          <w:sz w:val="40"/>
+          <w:highlight w:val="none"/>
+        </w:rPr>
+      </w:r>
+    </w:p>
+    <w:p>
+      <w:pPr>
+        <w:jc w:val="center"/>
+        <w:rPr>
+          <w:sz w:val="28"/>
+          <w:highlight w:val="none"/>
+        </w:rPr>
+      </w:pPr>
+      <w:r>
+        <w:rPr>
+          <w:sz w:val="28"/>
+          <w:highlight w:val="none"/>
+        </w:rPr>
+      </w:r>
+      <w:r>
+        <w:rPr>
+          <w:sz w:val="28"/>
+          <w:highlight w:val="none"/>
+        </w:rPr>
+      </w:r>
+    </w:p>
+    <w:p>
+      <w:pPr>
+        <w:jc w:val="center"/>
+        <w:rPr>
+          <w:highlight w:val="none"/>
+        </w:rPr>
+      </w:pPr>
+      <w:r>
+        <w:rPr>
+          <w:sz w:val="28"/>
+          <w:highlight w:val="none"/>
+        </w:rPr>
+      </w:r>
+      <w:r>
+        <mc:AlternateContent>
+          <mc:Choice Requires="wpg">
+            <w:drawing>
+              <wp:inline xmlns:wp="http://schemas.openxmlformats.org/drawingml/2006/wordprocessingDrawing" distT="0" distB="0" distL="0" distR="0">
+                <wp:extent cx="4539870" cy="2748297"/>
+                <wp:effectExtent l="0" t="0" r="0" b="0"/>
+                <wp:docPr id="19" name="" hidden="false"/>
+                <wp:cNvGraphicFramePr>
+                  <a:graphicFrameLocks xmlns:a="http://schemas.openxmlformats.org/drawingml/2006/main" noChangeAspect="true"/>
+                </wp:cNvGraphicFramePr>
+                <a:graphic xmlns:a="http://schemas.openxmlformats.org/drawingml/2006/main">
+                  <a:graphicData uri="http://schemas.openxmlformats.org/drawingml/2006/picture">
+                    <pic:pic xmlns:pic="http://schemas.openxmlformats.org/drawingml/2006/picture">
+                      <pic:nvPicPr>
+                        <pic:cNvPr id="20" name="" hidden="0"/>
+                        <pic:cNvPicPr>
+                          <a:picLocks noChangeAspect="1"/>
+                        </pic:cNvPicPr>
+                        <pic:nvPr isPhoto="0" userDrawn="0"/>
+                      </pic:nvPicPr>
+                      <pic:blipFill>
+                        <a:blip r:embed="rId26"/>
+                        <a:stretch/>
+                      </pic:blipFill>
+                      <pic:spPr bwMode="auto">
+                        <a:xfrm flipH="0" flipV="0">
+                          <a:off x="0" y="0"/>
+                          <a:ext cx="4539870" cy="2748297"/>
+                        </a:xfrm>
+                        <a:prstGeom prst="rect">
+                          <a:avLst/>
+                        </a:prstGeom>
+                      </pic:spPr>
+                    </pic:pic>
+                  </a:graphicData>
+                </a:graphic>
+              </wp:inline>
+            </w:drawing>
+          </mc:Choice>
+          <mc:Fallback>
+            <w:pict>
+              <v:shapetype type="#_x0000_t75" o:spt="75" coordsize="21600,21600" o:preferrelative="t" path="m@4@5l@4@11@9@11@9@5xe">
+                <v:formulas>
+                  <v:f eqn="if lineDrawn pixelLineWidth 0"/>
+                  <v:f eqn="sum @0 1 0"/>
+                  <v:f eqn="sum 0 0 @1"/>
+                  <v:f eqn="prod @2 1 2"/>
+                  <v:f eqn="prod @3 21600 pixelWidth"/>
+                  <v:f eqn="prod @3 21600 pixelHeight"/>
+                  <v:f eqn="sum @0 0 1"/>
+                  <v:f eqn="prod @6 1 2"/>
+                  <v:f eqn="prod @7 21600 pixelWidth"/>
+                  <v:f eqn="sum @8 21600 0"/>
+                  <v:f eqn="prod @7 21600 pixelHeight"/>
+                  <v:f eqn="sum @10 21600 0"/>
+                </v:formulas>
+              </v:shapetype>
+              <v:shape id="_x0000_i18" o:spid="_x0000_s18" type="#_x0000_t75" style="mso-wrap-distance-left:0.0pt;mso-wrap-distance-top:0.0pt;mso-wrap-distance-right:0.0pt;mso-wrap-distance-bottom:0.0pt;width:357.5pt;height:216.4pt;" stroked="false">
+                <v:path textboxrect="0,0,0,0"/>
+                <v:imagedata r:id="rId26" o:title=""/>
+              </v:shape>
+            </w:pict>
+          </mc:Fallback>
+        </mc:AlternateContent>
+      </w:r>
+      <w:r>
+        <w:rPr>
+          <w:sz w:val="28"/>
+          <w:highlight w:val="none"/>
+        </w:rPr>
+      </w:r>
+      <w:r>
+        <w:rPr>
+          <w:sz w:val="28"/>
+          <w:highlight w:val="none"/>
+        </w:rPr>
+      </w:r>
+    </w:p>
+    <w:p>
+      <w:pPr>
+        <w:jc w:val="center"/>
+        <w:rPr>
+          <w:sz w:val="28"/>
+          <w:highlight w:val="none"/>
+        </w:rPr>
+      </w:pPr>
+      <w:r>
+        <w:rPr>
+          <w:sz w:val="28"/>
+          <w:highlight w:val="none"/>
+        </w:rPr>
+        <w:t xml:space="preserve">Рисунок 16 - временная диаграмма выходных сигналов 0-15</w:t>
+      </w:r>
+      <w:r>
+        <w:rPr>
+          <w:sz w:val="52"/>
+          <w:highlight w:val="none"/>
+        </w:rPr>
+      </w:r>
+    </w:p>
+    <w:p>
+      <w:pPr>
+        <w:jc w:val="center"/>
+        <w:shd w:val="nil"/>
+        <w:rPr>
+          <w:sz w:val="52"/>
+          <w:highlight w:val="none"/>
+        </w:rPr>
+      </w:pPr>
+      <w:r>
+        <w:rPr>
+          <w:sz w:val="52"/>
+          <w:highlight w:val="none"/>
+        </w:rPr>
+      </w:r>
+      <w:r>
+        <mc:AlternateContent>
+          <mc:Choice Requires="wpg">
+            <w:drawing>
+              <wp:inline xmlns:wp="http://schemas.openxmlformats.org/drawingml/2006/wordprocessingDrawing" distT="0" distB="0" distL="0" distR="0">
+                <wp:extent cx="4376500" cy="2673213"/>
+                <wp:effectExtent l="0" t="0" r="0" b="0"/>
+                <wp:docPr id="20" name="" hidden="false"/>
+                <wp:cNvGraphicFramePr>
+                  <a:graphicFrameLocks xmlns:a="http://schemas.openxmlformats.org/drawingml/2006/main" noChangeAspect="true"/>
+                </wp:cNvGraphicFramePr>
+                <a:graphic xmlns:a="http://schemas.openxmlformats.org/drawingml/2006/main">
+                  <a:graphicData uri="http://schemas.openxmlformats.org/drawingml/2006/picture">
+                    <pic:pic xmlns:pic="http://schemas.openxmlformats.org/drawingml/2006/picture">
+                      <pic:nvPicPr>
+                        <pic:cNvPr id="21" name="" hidden="0"/>
+                        <pic:cNvPicPr>
+                          <a:picLocks noChangeAspect="1"/>
+                        </pic:cNvPicPr>
+                        <pic:nvPr isPhoto="0" userDrawn="0"/>
+                      </pic:nvPicPr>
+                      <pic:blipFill>
+                        <a:blip r:embed="rId27"/>
+                        <a:stretch/>
+                      </pic:blipFill>
+                      <pic:spPr bwMode="auto">
+                        <a:xfrm flipH="0" flipV="0">
+                          <a:off x="0" y="0"/>
+                          <a:ext cx="4376500" cy="2673213"/>
+                        </a:xfrm>
+                        <a:prstGeom prst="rect">
+                          <a:avLst/>
+                        </a:prstGeom>
+                      </pic:spPr>
+                    </pic:pic>
+                  </a:graphicData>
+                </a:graphic>
+              </wp:inline>
+            </w:drawing>
+          </mc:Choice>
+          <mc:Fallback>
+            <w:pict>
+              <v:shapetype type="#_x0000_t75" o:spt="75" coordsize="21600,21600" o:preferrelative="t" path="m@4@5l@4@11@9@11@9@5xe">
+                <v:formulas>
+                  <v:f eqn="if lineDrawn pixelLineWidth 0"/>
+                  <v:f eqn="sum @0 1 0"/>
+                  <v:f eqn="sum 0 0 @1"/>
+                  <v:f eqn="prod @2 1 2"/>
+                  <v:f eqn="prod @3 21600 pixelWidth"/>
+                  <v:f eqn="prod @3 21600 pixelHeight"/>
+                  <v:f eqn="sum @0 0 1"/>
+                  <v:f eqn="prod @6 1 2"/>
+                  <v:f eqn="prod @7 21600 pixelWidth"/>
+                  <v:f eqn="sum @8 21600 0"/>
+                  <v:f eqn="prod @7 21600 pixelHeight"/>
+                  <v:f eqn="sum @10 21600 0"/>
+                </v:formulas>
+              </v:shapetype>
+              <v:shape id="_x0000_i19" o:spid="_x0000_s19" type="#_x0000_t75" style="mso-wrap-distance-left:0.0pt;mso-wrap-distance-top:0.0pt;mso-wrap-distance-right:0.0pt;mso-wrap-distance-bottom:0.0pt;width:344.6pt;height:210.5pt;" stroked="false">
+                <v:path textboxrect="0,0,0,0"/>
+                <v:imagedata r:id="rId27" o:title=""/>
+              </v:shape>
+            </w:pict>
+          </mc:Fallback>
+        </mc:AlternateContent>
+      </w:r>
+      <w:r>
+        <w:rPr>
+          <w:sz w:val="52"/>
+          <w:highlight w:val="none"/>
+        </w:rPr>
+      </w:r>
+      <w:r/>
+      <w:r>
+        <w:rPr>
+          <w:sz w:val="52"/>
+          <w:highlight w:val="none"/>
+        </w:rPr>
+      </w:r>
+      <w:r/>
+    </w:p>
+    <w:p>
+      <w:pPr>
+        <w:jc w:val="center"/>
+        <w:shd w:val="nil" w:color="000000"/>
+        <w:rPr>
+          <w:sz w:val="28"/>
+          <w:highlight w:val="none"/>
+        </w:rPr>
+      </w:pPr>
+      <w:r>
+        <w:rPr>
+          <w:sz w:val="28"/>
+          <w:highlight w:val="none"/>
+        </w:rPr>
+        <w:t xml:space="preserve">Рисунок 17 - временная диаграмма выходных сигналов 16-31</w:t>
+      </w:r>
+      <w:r/>
+    </w:p>
+    <w:p>
+      <w:pPr>
+        <w:jc w:val="both"/>
+        <w:shd w:val="nil" w:color="000000"/>
+        <w:rPr>
+          <w:sz w:val="52"/>
+          <w:highlight w:val="none"/>
+        </w:rPr>
+      </w:pPr>
+      <w:r>
+        <w:rPr>
+          <w:sz w:val="52"/>
+          <w:highlight w:val="none"/>
+        </w:rPr>
+      </w:r>
+      <w:r>
+        <w:rPr>
+          <w:sz w:val="52"/>
+          <w:highlight w:val="none"/>
+        </w:rPr>
+      </w:r>
+    </w:p>
+    <w:p>
+      <w:pPr>
+        <w:jc w:val="both"/>
+        <w:shd w:val="nil" w:color="000000"/>
+        <w:rPr>
+          <w:sz w:val="52"/>
+          <w:highlight w:val="none"/>
+        </w:rPr>
+      </w:pPr>
+      <w:r>
+        <w:rPr>
+          <w:sz w:val="28"/>
+          <w:highlight w:val="none"/>
+          <w:u w:val="single"/>
+        </w:rPr>
+        <w:t xml:space="preserve">Вывод</w:t>
+      </w:r>
+      <w:r>
+        <w:rPr>
+          <w:sz w:val="28"/>
+          <w:highlight w:val="none"/>
+          <w:u w:val="single"/>
+          <w:lang w:val="en-US"/>
+        </w:rPr>
+        <w:t xml:space="preserve">:</w:t>
+      </w:r>
+      <w:r>
+        <w:rPr>
+          <w:sz w:val="28"/>
+          <w:highlight w:val="none"/>
+          <w:u w:val="none"/>
+          <w:lang w:val="ru-RU"/>
+        </w:rPr>
+        <w:t xml:space="preserve"> </w:t>
+      </w:r>
+      <w:r>
+        <w:rPr>
+          <w:sz w:val="28"/>
+          <w:highlight w:val="none"/>
+          <w:u w:val="none"/>
+          <w:lang w:val="ru-RU"/>
+        </w:rPr>
+        <w:t xml:space="preserve">в ходе лабораторной работы были изучены принципы работы, построения и методы синтеза дешифраторов. </w:t>
+      </w:r>
+      <w:r>
+        <w:rPr>
+          <w:sz w:val="52"/>
+          <w:highlight w:val="none"/>
+        </w:rPr>
+        <w:br w:type="page"/>
+      </w:r>
+      <w:r>
+        <w:rPr>
+          <w:sz w:val="52"/>
+          <w:highlight w:val="none"/>
+        </w:rPr>
+      </w:r>
+    </w:p>
+    <w:p>
+      <w:pPr>
+        <w:jc w:val="center"/>
+        <w:rPr>
+          <w:sz w:val="52"/>
           <w:highlight w:val="none"/>
         </w:rPr>
       </w:pPr>

</xml_diff>